<commit_message>
Update resourse day 3
</commit_message>
<xml_diff>
--- a/docs/Python_D03_String_Exercise.docx
+++ b/docs/Python_D03_String_Exercise.docx
@@ -1,6 +1,6 @@
 
 <file path=word/document.xml><?xml version="1.0" encoding="utf-8"?>
-<w:document xmlns:wpc="http://schemas.microsoft.com/office/word/2010/wordprocessingCanvas" xmlns:cx="http://schemas.microsoft.com/office/drawing/2014/chartex" xmlns:cx1="http://schemas.microsoft.com/office/drawing/2015/9/8/chartex" xmlns:cx2="http://schemas.microsoft.com/office/drawing/2015/10/21/chartex" xmlns:cx3="http://schemas.microsoft.com/office/drawing/2016/5/9/chartex" xmlns:cx4="http://schemas.microsoft.com/office/drawing/2016/5/10/chartex" xmlns:cx5="http://schemas.microsoft.com/office/drawing/2016/5/11/chartex" xmlns:cx6="http://schemas.microsoft.com/office/drawing/2016/5/12/chartex" xmlns:cx7="http://schemas.microsoft.com/office/drawing/2016/5/13/chartex" xmlns:cx8="http://schemas.microsoft.com/office/drawing/2016/5/14/chartex" xmlns:mc="http://schemas.openxmlformats.org/markup-compatibility/2006" xmlns:aink="http://schemas.microsoft.com/office/drawing/2016/ink" xmlns:am3d="http://schemas.microsoft.com/office/drawing/2017/model3d" xmlns:o="urn:schemas-microsoft-com:office:office" xmlns:r="http://schemas.openxmlformats.org/officeDocument/2006/relationships" xmlns:m="http://schemas.openxmlformats.org/officeDocument/2006/math" xmlns:v="urn:schemas-microsoft-com:vml" xmlns:wp14="http://schemas.microsoft.com/office/word/2010/wordprocessingDrawing" xmlns:wp="http://schemas.openxmlformats.org/drawingml/2006/wordprocessingDrawing" xmlns:w10="urn:schemas-microsoft-com:office:word" xmlns:w="http://schemas.openxmlformats.org/wordprocessingml/2006/main" xmlns:w14="http://schemas.microsoft.com/office/word/2010/wordml" xmlns:w15="http://schemas.microsoft.com/office/word/2012/wordml" xmlns:w16cex="http://schemas.microsoft.com/office/word/2018/wordml/cex" xmlns:w16cid="http://schemas.microsoft.com/office/word/2016/wordml/cid" xmlns:w16="http://schemas.microsoft.com/office/word/2018/wordml" xmlns:w16sdtdh="http://schemas.microsoft.com/office/word/2020/wordml/sdtdatahash" xmlns:w16se="http://schemas.microsoft.com/office/word/2015/wordml/symex" xmlns:wpg="http://schemas.microsoft.com/office/word/2010/wordprocessingGroup" xmlns:wpi="http://schemas.microsoft.com/office/word/2010/wordprocessingInk" xmlns:wne="http://schemas.microsoft.com/office/word/2006/wordml" xmlns:wps="http://schemas.microsoft.com/office/word/2010/wordprocessingShape" mc:Ignorable="w14 w15 w16se w16cid w16 w16cex w16sdtdh wp14">
+<w:document xmlns:wpc="http://schemas.microsoft.com/office/word/2010/wordprocessingCanvas" xmlns:cx="http://schemas.microsoft.com/office/drawing/2014/chartex" xmlns:cx1="http://schemas.microsoft.com/office/drawing/2015/9/8/chartex" xmlns:cx2="http://schemas.microsoft.com/office/drawing/2015/10/21/chartex" xmlns:cx3="http://schemas.microsoft.com/office/drawing/2016/5/9/chartex" xmlns:cx4="http://schemas.microsoft.com/office/drawing/2016/5/10/chartex" xmlns:cx5="http://schemas.microsoft.com/office/drawing/2016/5/11/chartex" xmlns:cx6="http://schemas.microsoft.com/office/drawing/2016/5/12/chartex" xmlns:cx7="http://schemas.microsoft.com/office/drawing/2016/5/13/chartex" xmlns:cx8="http://schemas.microsoft.com/office/drawing/2016/5/14/chartex" xmlns:mc="http://schemas.openxmlformats.org/markup-compatibility/2006" xmlns:aink="http://schemas.microsoft.com/office/drawing/2016/ink" xmlns:am3d="http://schemas.microsoft.com/office/drawing/2017/model3d" xmlns:o="urn:schemas-microsoft-com:office:office" xmlns:oel="http://schemas.microsoft.com/office/2019/extlst" xmlns:r="http://schemas.openxmlformats.org/officeDocument/2006/relationships" xmlns:m="http://schemas.openxmlformats.org/officeDocument/2006/math" xmlns:v="urn:schemas-microsoft-com:vml" xmlns:wp14="http://schemas.microsoft.com/office/word/2010/wordprocessingDrawing" xmlns:wp="http://schemas.openxmlformats.org/drawingml/2006/wordprocessingDrawing" xmlns:w10="urn:schemas-microsoft-com:office:word" xmlns:w="http://schemas.openxmlformats.org/wordprocessingml/2006/main" xmlns:w14="http://schemas.microsoft.com/office/word/2010/wordml" xmlns:w15="http://schemas.microsoft.com/office/word/2012/wordml" xmlns:w16cex="http://schemas.microsoft.com/office/word/2018/wordml/cex" xmlns:w16cid="http://schemas.microsoft.com/office/word/2016/wordml/cid" xmlns:w16="http://schemas.microsoft.com/office/word/2018/wordml" xmlns:w16sdtdh="http://schemas.microsoft.com/office/word/2020/wordml/sdtdatahash" xmlns:w16se="http://schemas.microsoft.com/office/word/2015/wordml/symex" xmlns:wpg="http://schemas.microsoft.com/office/word/2010/wordprocessingGroup" xmlns:wpi="http://schemas.microsoft.com/office/word/2010/wordprocessingInk" xmlns:wne="http://schemas.microsoft.com/office/word/2006/wordml" xmlns:wps="http://schemas.microsoft.com/office/word/2010/wordprocessingShape" mc:Ignorable="w14 w15 w16se w16cid w16 w16cex w16sdtdh wp14">
   <w:body>
     <w:p>
       <w:pPr>
@@ -335,7 +335,23 @@
           <w:sz w:val="26"/>
           <w:szCs w:val="26"/>
         </w:rPr>
-        <w:t>Xóa bỏ các kí từ từ vị trí o đến N</w:t>
+        <w:t xml:space="preserve">Xóa bỏ các kí từ từ vị trí </w:t>
+      </w:r>
+      <w:r>
+        <w:rPr>
+          <w:rFonts w:ascii="Tahoma" w:hAnsi="Tahoma" w:cs="Tahoma"/>
+          <w:sz w:val="26"/>
+          <w:szCs w:val="26"/>
+        </w:rPr>
+        <w:t>0</w:t>
+      </w:r>
+      <w:r>
+        <w:rPr>
+          <w:rFonts w:ascii="Tahoma" w:hAnsi="Tahoma" w:cs="Tahoma"/>
+          <w:sz w:val="26"/>
+          <w:szCs w:val="26"/>
+        </w:rPr>
+        <w:t xml:space="preserve"> đến N</w:t>
       </w:r>
     </w:p>
     <w:p>
@@ -722,6 +738,205 @@
         </w:rPr>
         <w:t>: Kiểm tra chuỗi đối xứng (Panlindone)</w:t>
       </w:r>
+    </w:p>
+    <w:p>
+      <w:pPr>
+        <w:jc w:val="both"/>
+        <w:rPr>
+          <w:rFonts w:ascii="Tahoma" w:hAnsi="Tahoma" w:cs="Tahoma"/>
+          <w:sz w:val="24"/>
+          <w:szCs w:val="24"/>
+        </w:rPr>
+      </w:pPr>
+      <w:r>
+        <w:rPr>
+          <w:rFonts w:ascii="Tahoma" w:hAnsi="Tahoma" w:cs="Tahoma"/>
+          <w:sz w:val="24"/>
+          <w:szCs w:val="24"/>
+        </w:rPr>
+        <w:t>Viết chương trình yêu cầu người dùng nhập vào một chuỗi và in ra màn hình thông báo chuỗi đó có phải là chuỗi palindrome hay không. (Chuỗi Palindrome là một chuỗi mà đọc xuôi và ngược đều như nhau, ví dụ ABCDCBA)</w:t>
+      </w:r>
+    </w:p>
+    <w:p>
+      <w:pPr>
+        <w:jc w:val="both"/>
+        <w:rPr>
+          <w:rFonts w:ascii="Tahoma" w:hAnsi="Tahoma" w:cs="Tahoma"/>
+          <w:sz w:val="24"/>
+          <w:szCs w:val="24"/>
+        </w:rPr>
+      </w:pPr>
+      <w:r>
+        <w:rPr>
+          <w:rFonts w:ascii="Tahoma" w:hAnsi="Tahoma" w:cs="Tahoma"/>
+          <w:sz w:val="24"/>
+          <w:szCs w:val="24"/>
+        </w:rPr>
+        <w:t>Cách 1: Sử dụng hàm đảo ngược</w:t>
+      </w:r>
+    </w:p>
+    <w:p>
+      <w:pPr>
+        <w:jc w:val="both"/>
+        <w:rPr>
+          <w:rFonts w:ascii="Consolas" w:hAnsi="Consolas" w:cs="Tahoma"/>
+          <w:sz w:val="24"/>
+          <w:szCs w:val="24"/>
+        </w:rPr>
+      </w:pPr>
+      <w:r>
+        <w:rPr>
+          <w:rFonts w:ascii="Consolas" w:hAnsi="Consolas" w:cs="Tahoma"/>
+          <w:sz w:val="24"/>
+          <w:szCs w:val="24"/>
+        </w:rPr>
+        <w:t>reversed_word=word[::-1]</w:t>
+      </w:r>
+    </w:p>
+    <w:p>
+      <w:pPr>
+        <w:jc w:val="both"/>
+        <w:rPr>
+          <w:rFonts w:ascii="Consolas" w:hAnsi="Consolas" w:cs="Tahoma"/>
+          <w:sz w:val="24"/>
+          <w:szCs w:val="24"/>
+        </w:rPr>
+      </w:pPr>
+      <w:r>
+        <w:rPr>
+          <w:rFonts w:ascii="Consolas" w:hAnsi="Consolas" w:cs="Tahoma"/>
+          <w:sz w:val="24"/>
+          <w:szCs w:val="24"/>
+        </w:rPr>
+        <w:t>word == reversed_word ?</w:t>
+      </w:r>
+    </w:p>
+    <w:p>
+      <w:pPr>
+        <w:jc w:val="both"/>
+        <w:rPr>
+          <w:rFonts w:ascii="Tahoma" w:hAnsi="Tahoma" w:cs="Tahoma"/>
+          <w:sz w:val="24"/>
+          <w:szCs w:val="24"/>
+        </w:rPr>
+      </w:pPr>
+      <w:r>
+        <w:rPr>
+          <w:rFonts w:ascii="Tahoma" w:hAnsi="Tahoma" w:cs="Tahoma"/>
+          <w:sz w:val="24"/>
+          <w:szCs w:val="24"/>
+        </w:rPr>
+        <w:t>Cách 2: sử dụng vòng lặp for</w:t>
+      </w:r>
+      <w:r>
+        <w:rPr>
+          <w:rFonts w:ascii="Tahoma" w:hAnsi="Tahoma" w:cs="Tahoma"/>
+          <w:sz w:val="24"/>
+          <w:szCs w:val="24"/>
+        </w:rPr>
+        <w:t xml:space="preserve"> để viết hàm đảo ngược</w:t>
+      </w:r>
+    </w:p>
+    <w:p>
+      <w:pPr>
+        <w:jc w:val="both"/>
+        <w:rPr>
+          <w:rFonts w:ascii="Consolas" w:hAnsi="Consolas" w:cs="Tahoma"/>
+          <w:sz w:val="24"/>
+          <w:szCs w:val="24"/>
+        </w:rPr>
+      </w:pPr>
+      <w:r>
+        <w:rPr>
+          <w:rFonts w:ascii="Consolas" w:hAnsi="Consolas" w:cs="Tahoma"/>
+          <w:sz w:val="24"/>
+          <w:szCs w:val="24"/>
+        </w:rPr>
+        <w:t>def reverse(word):</w:t>
+      </w:r>
+    </w:p>
+    <w:p>
+      <w:pPr>
+        <w:jc w:val="both"/>
+        <w:rPr>
+          <w:rFonts w:ascii="Consolas" w:hAnsi="Consolas" w:cs="Tahoma"/>
+          <w:sz w:val="24"/>
+          <w:szCs w:val="24"/>
+        </w:rPr>
+      </w:pPr>
+      <w:r>
+        <w:rPr>
+          <w:rFonts w:ascii="Consolas" w:hAnsi="Consolas" w:cs="Tahoma"/>
+          <w:sz w:val="24"/>
+          <w:szCs w:val="24"/>
+        </w:rPr>
+        <w:t xml:space="preserve">   x = ''</w:t>
+      </w:r>
+    </w:p>
+    <w:p>
+      <w:pPr>
+        <w:jc w:val="both"/>
+        <w:rPr>
+          <w:rFonts w:ascii="Consolas" w:hAnsi="Consolas" w:cs="Tahoma"/>
+          <w:sz w:val="24"/>
+          <w:szCs w:val="24"/>
+        </w:rPr>
+      </w:pPr>
+      <w:r>
+        <w:rPr>
+          <w:rFonts w:ascii="Consolas" w:hAnsi="Consolas" w:cs="Tahoma"/>
+          <w:sz w:val="24"/>
+          <w:szCs w:val="24"/>
+        </w:rPr>
+        <w:t xml:space="preserve">   for i in range(len(word)):</w:t>
+      </w:r>
+    </w:p>
+    <w:p>
+      <w:pPr>
+        <w:jc w:val="both"/>
+        <w:rPr>
+          <w:rFonts w:ascii="Consolas" w:hAnsi="Consolas" w:cs="Tahoma"/>
+          <w:sz w:val="24"/>
+          <w:szCs w:val="24"/>
+        </w:rPr>
+      </w:pPr>
+      <w:r>
+        <w:rPr>
+          <w:rFonts w:ascii="Consolas" w:hAnsi="Consolas" w:cs="Tahoma"/>
+          <w:sz w:val="24"/>
+          <w:szCs w:val="24"/>
+        </w:rPr>
+        <w:t xml:space="preserve">      x += word[len(word)-1-i]</w:t>
+      </w:r>
+    </w:p>
+    <w:p>
+      <w:pPr>
+        <w:jc w:val="both"/>
+        <w:rPr>
+          <w:rFonts w:ascii="Consolas" w:hAnsi="Consolas" w:cs="Tahoma"/>
+          <w:sz w:val="24"/>
+          <w:szCs w:val="24"/>
+        </w:rPr>
+      </w:pPr>
+      <w:r>
+        <w:rPr>
+          <w:rFonts w:ascii="Consolas" w:hAnsi="Consolas" w:cs="Tahoma"/>
+          <w:sz w:val="24"/>
+          <w:szCs w:val="24"/>
+        </w:rPr>
+        <w:lastRenderedPageBreak/>
+        <w:t xml:space="preserve">   return x</w:t>
+      </w:r>
+    </w:p>
+    <w:p>
+      <w:pPr>
+        <w:jc w:val="both"/>
+        <w:rPr>
+          <w:rFonts w:ascii="Tahoma" w:hAnsi="Tahoma" w:cs="Tahoma"/>
+          <w:sz w:val="24"/>
+          <w:szCs w:val="24"/>
+        </w:rPr>
+      </w:pPr>
     </w:p>
     <w:p>
       <w:pPr>
@@ -963,7 +1178,6 @@
           <w:sz w:val="26"/>
           <w:szCs w:val="26"/>
         </w:rPr>
-        <w:lastRenderedPageBreak/>
         <w:t>Py</w:t>
       </w:r>
       <w:r>
@@ -1329,6 +1543,7 @@
           <w:sz w:val="26"/>
           <w:szCs w:val="26"/>
         </w:rPr>
+        <w:lastRenderedPageBreak/>
         <w:t>Ví dụ nhập “</w:t>
       </w:r>
       <w:r>
@@ -1420,6 +1635,14 @@
           <w:sz w:val="26"/>
           <w:szCs w:val="26"/>
         </w:rPr>
+        <w:t xml:space="preserve">a/ </w:t>
+      </w:r>
+      <w:r>
+        <w:rPr>
+          <w:rFonts w:ascii="Tahoma" w:hAnsi="Tahoma" w:cs="Tahoma"/>
+          <w:sz w:val="26"/>
+          <w:szCs w:val="26"/>
+        </w:rPr>
         <w:t>Nhập vào số nguyên int. In ra chuỗi đảo ngược của số đó, các số cách nhau khoảng trắng.</w:t>
       </w:r>
     </w:p>
@@ -1558,6 +1781,164 @@
           <w:shd w:val="clear" w:color="auto" w:fill="FEFEFE"/>
         </w:rPr>
         <w:t>“</w:t>
+      </w:r>
+    </w:p>
+    <w:p>
+      <w:pPr>
+        <w:rPr>
+          <w:rFonts w:ascii="Tahoma" w:hAnsi="Tahoma" w:cs="Tahoma"/>
+          <w:color w:val="333333"/>
+          <w:sz w:val="26"/>
+          <w:szCs w:val="26"/>
+          <w:shd w:val="clear" w:color="auto" w:fill="FEFEFE"/>
+        </w:rPr>
+      </w:pPr>
+      <w:r>
+        <w:rPr>
+          <w:rFonts w:ascii="Tahoma" w:hAnsi="Tahoma" w:cs="Tahoma"/>
+          <w:color w:val="333333"/>
+          <w:sz w:val="26"/>
+          <w:szCs w:val="26"/>
+          <w:shd w:val="clear" w:color="auto" w:fill="FEFEFE"/>
+        </w:rPr>
+        <w:t xml:space="preserve">b/ </w:t>
+      </w:r>
+      <w:r>
+        <w:rPr>
+          <w:rFonts w:ascii="Tahoma" w:hAnsi="Tahoma" w:cs="Tahoma"/>
+          <w:color w:val="333333"/>
+          <w:sz w:val="26"/>
+          <w:szCs w:val="26"/>
+          <w:shd w:val="clear" w:color="auto" w:fill="FEFEFE"/>
+        </w:rPr>
+        <w:t>Viết chương trình tính tổng của các chữ số của môt số nguyên dương n trong Python. Số nguyên dương n được nhập từ bàn phím.</w:t>
+      </w:r>
+    </w:p>
+    <w:p>
+      <w:pPr>
+        <w:rPr>
+          <w:rFonts w:ascii="Tahoma" w:hAnsi="Tahoma" w:cs="Tahoma"/>
+          <w:color w:val="333333"/>
+          <w:sz w:val="26"/>
+          <w:szCs w:val="26"/>
+          <w:shd w:val="clear" w:color="auto" w:fill="FEFEFE"/>
+        </w:rPr>
+      </w:pPr>
+      <w:r>
+        <w:rPr>
+          <w:rFonts w:ascii="Tahoma" w:hAnsi="Tahoma" w:cs="Tahoma"/>
+          <w:color w:val="333333"/>
+          <w:sz w:val="26"/>
+          <w:szCs w:val="26"/>
+          <w:shd w:val="clear" w:color="auto" w:fill="FEFEFE"/>
+        </w:rPr>
+        <w:t xml:space="preserve">c/ </w:t>
+      </w:r>
+      <w:r>
+        <w:rPr>
+          <w:rFonts w:ascii="Tahoma" w:hAnsi="Tahoma" w:cs="Tahoma"/>
+          <w:color w:val="333333"/>
+          <w:sz w:val="26"/>
+          <w:szCs w:val="26"/>
+          <w:shd w:val="clear" w:color="auto" w:fill="FEFEFE"/>
+        </w:rPr>
+        <w:t>Nhập một chuỗi dài gồm nhiều từ. In lại cho người dùng một chuỗi mới với thứ tự từ được đảo ngược lại với thứ tự ban đầu.</w:t>
+      </w:r>
+    </w:p>
+    <w:p>
+      <w:pPr>
+        <w:rPr>
+          <w:rFonts w:ascii="Tahoma" w:hAnsi="Tahoma" w:cs="Tahoma"/>
+          <w:color w:val="333333"/>
+          <w:sz w:val="26"/>
+          <w:szCs w:val="26"/>
+          <w:shd w:val="clear" w:color="auto" w:fill="FEFEFE"/>
+        </w:rPr>
+      </w:pPr>
+      <w:r>
+        <w:rPr>
+          <w:rFonts w:ascii="Tahoma" w:hAnsi="Tahoma" w:cs="Tahoma"/>
+          <w:color w:val="333333"/>
+          <w:sz w:val="26"/>
+          <w:szCs w:val="26"/>
+          <w:shd w:val="clear" w:color="auto" w:fill="FEFEFE"/>
+        </w:rPr>
+        <w:t>Ví dụ, khi người dùng nhập chuỗi: "Python Nhat Nghe" thì in ra màn hình "Nghe Nhat Python"</w:t>
+      </w:r>
+    </w:p>
+    <w:p>
+      <w:pPr>
+        <w:rPr>
+          <w:rFonts w:ascii="Tahoma" w:hAnsi="Tahoma" w:cs="Tahoma"/>
+          <w:i/>
+          <w:iCs/>
+          <w:color w:val="333333"/>
+          <w:sz w:val="26"/>
+          <w:szCs w:val="26"/>
+          <w:shd w:val="clear" w:color="auto" w:fill="FEFEFE"/>
+        </w:rPr>
+      </w:pPr>
+      <w:r>
+        <w:rPr>
+          <w:rFonts w:ascii="Tahoma" w:hAnsi="Tahoma" w:cs="Tahoma"/>
+          <w:b/>
+          <w:bCs/>
+          <w:i/>
+          <w:iCs/>
+          <w:color w:val="333333"/>
+          <w:sz w:val="26"/>
+          <w:szCs w:val="26"/>
+          <w:shd w:val="clear" w:color="auto" w:fill="FEFEFE"/>
+        </w:rPr>
+        <w:t>Hint</w:t>
+      </w:r>
+      <w:r>
+        <w:rPr>
+          <w:rFonts w:ascii="Tahoma" w:hAnsi="Tahoma" w:cs="Tahoma"/>
+          <w:i/>
+          <w:iCs/>
+          <w:color w:val="333333"/>
+          <w:sz w:val="26"/>
+          <w:szCs w:val="26"/>
+          <w:shd w:val="clear" w:color="auto" w:fill="FEFEFE"/>
+        </w:rPr>
+        <w:t>: Sử dụng phương thức split()</w:t>
+      </w:r>
+      <w:r>
+        <w:rPr>
+          <w:rFonts w:ascii="Tahoma" w:hAnsi="Tahoma" w:cs="Tahoma"/>
+          <w:i/>
+          <w:iCs/>
+          <w:color w:val="333333"/>
+          <w:sz w:val="26"/>
+          <w:szCs w:val="26"/>
+          <w:shd w:val="clear" w:color="auto" w:fill="FEFEFE"/>
+        </w:rPr>
+        <w:t xml:space="preserve">, </w:t>
+      </w:r>
+      <w:r>
+        <w:rPr>
+          <w:rFonts w:ascii="Tahoma" w:hAnsi="Tahoma" w:cs="Tahoma"/>
+          <w:i/>
+          <w:iCs/>
+          <w:color w:val="333333"/>
+          <w:sz w:val="26"/>
+          <w:szCs w:val="26"/>
+          <w:shd w:val="clear" w:color="auto" w:fill="FEFEFE"/>
+        </w:rPr>
+        <w:t>reverse()</w:t>
+      </w:r>
+      <w:r>
+        <w:rPr>
+          <w:rFonts w:ascii="Tahoma" w:hAnsi="Tahoma" w:cs="Tahoma"/>
+          <w:i/>
+          <w:iCs/>
+          <w:color w:val="333333"/>
+          <w:sz w:val="26"/>
+          <w:szCs w:val="26"/>
+          <w:shd w:val="clear" w:color="auto" w:fill="FEFEFE"/>
+        </w:rPr>
+        <w:t>, join()</w:t>
       </w:r>
     </w:p>
     <w:p>
@@ -1881,17 +2262,7 @@
                 <w:sz w:val="24"/>
                 <w:szCs w:val="24"/>
               </w:rPr>
-              <w:t xml:space="preserve">text = 'Một năm có mười hai tháng, tháng hai có hai mươi tám </w:t>
-            </w:r>
-            <w:r>
-              <w:rPr>
-                <w:rFonts w:ascii="Consolas" w:eastAsia="Times New Roman" w:hAnsi="Consolas" w:cs="Segoe UI"/>
-                <w:color w:val="24292E"/>
-                <w:sz w:val="24"/>
-                <w:szCs w:val="24"/>
-              </w:rPr>
-              <w:lastRenderedPageBreak/>
-              <w:t>ngày, các tháng còn lại có ba mươi hoặc ba mươi mốt ngày.'</w:t>
+              <w:t>text = 'Một năm có mười hai tháng, tháng hai có hai mươi tám ngày, các tháng còn lại có ba mươi hoặc ba mươi mốt ngày.'</w:t>
             </w:r>
           </w:p>
         </w:tc>
@@ -3363,6 +3734,9 @@
     </w:p>
     <w:p>
       <w:pPr>
+        <w:pBdr>
+          <w:bottom w:val="single" w:sz="6" w:space="1" w:color="auto"/>
+        </w:pBdr>
         <w:shd w:val="clear" w:color="auto" w:fill="FFFFFF"/>
         <w:spacing w:after="0" w:line="360" w:lineRule="atLeast"/>
         <w:rPr>
@@ -3373,7 +3747,1749 @@
         </w:rPr>
       </w:pPr>
     </w:p>
+    <w:p>
+      <w:pPr>
+        <w:pStyle w:val="Heading1"/>
+      </w:pPr>
+      <w:r>
+        <w:t>Calendar</w:t>
+      </w:r>
+    </w:p>
+    <w:p>
+      <w:pPr>
+        <w:pStyle w:val="Heading2"/>
+      </w:pPr>
+      <w:r>
+        <w:t>Xuất lịch tháng cụ thể</w:t>
+      </w:r>
+    </w:p>
+    <w:p>
+      <w:r>
+        <w:t>import calendar</w:t>
+      </w:r>
+    </w:p>
+    <w:p>
+      <w:r>
+        <w:t xml:space="preserve">   </w:t>
+      </w:r>
+    </w:p>
+    <w:p>
+      <w:r>
+        <w:t>yy = 2022</w:t>
+      </w:r>
+    </w:p>
+    <w:p>
+      <w:r>
+        <w:t>mm = 6</w:t>
+      </w:r>
+    </w:p>
+    <w:p>
+      <w:r>
+        <w:t xml:space="preserve">   </w:t>
+      </w:r>
+    </w:p>
+    <w:p>
+      <w:r>
+        <w:t># display the calendar</w:t>
+      </w:r>
+    </w:p>
+    <w:p>
+      <w:r>
+        <w:t>print(calendar.month(yy, mm))</w:t>
+      </w:r>
+    </w:p>
+    <w:p>
+      <w:pPr>
+        <w:pStyle w:val="Heading2"/>
+      </w:pPr>
+      <w:r>
+        <w:t>Lấy thời gian</w:t>
+      </w:r>
+    </w:p>
+    <w:p>
+      <w:r>
+        <w:t>Ngày giờ hiện tại</w:t>
+      </w:r>
+    </w:p>
+    <w:p>
+      <w:pPr>
+        <w:pBdr>
+          <w:top w:val="single" w:sz="6" w:space="0" w:color="DDDDDD"/>
+          <w:left w:val="single" w:sz="6" w:space="0" w:color="DDDDDD"/>
+          <w:bottom w:val="single" w:sz="6" w:space="0" w:color="DDDDDD"/>
+          <w:right w:val="single" w:sz="6" w:space="0" w:color="DDDDDD"/>
+        </w:pBdr>
+        <w:shd w:val="clear" w:color="auto" w:fill="F4FBF4"/>
+        <w:tabs>
+          <w:tab w:val="left" w:pos="916"/>
+          <w:tab w:val="left" w:pos="1832"/>
+          <w:tab w:val="left" w:pos="2748"/>
+          <w:tab w:val="left" w:pos="3664"/>
+          <w:tab w:val="left" w:pos="4580"/>
+          <w:tab w:val="left" w:pos="5496"/>
+          <w:tab w:val="left" w:pos="6412"/>
+          <w:tab w:val="left" w:pos="7328"/>
+          <w:tab w:val="left" w:pos="8244"/>
+          <w:tab w:val="left" w:pos="9160"/>
+          <w:tab w:val="left" w:pos="10076"/>
+          <w:tab w:val="left" w:pos="10992"/>
+          <w:tab w:val="left" w:pos="11908"/>
+          <w:tab w:val="left" w:pos="12824"/>
+          <w:tab w:val="left" w:pos="13740"/>
+          <w:tab w:val="left" w:pos="14656"/>
+        </w:tabs>
+        <w:spacing w:after="0" w:line="240" w:lineRule="auto"/>
+        <w:rPr>
+          <w:rFonts w:ascii="Consolas" w:eastAsia="Times New Roman" w:hAnsi="Consolas" w:cs="Courier New"/>
+          <w:sz w:val="21"/>
+          <w:szCs w:val="21"/>
+        </w:rPr>
+      </w:pPr>
+      <w:r>
+        <w:rPr>
+          <w:rFonts w:ascii="Courier New" w:eastAsia="Times New Roman" w:hAnsi="Courier New" w:cs="Courier New"/>
+          <w:color w:val="AD2BEE"/>
+          <w:sz w:val="20"/>
+          <w:szCs w:val="20"/>
+          <w:bdr w:val="none" w:sz="0" w:space="0" w:color="auto" w:frame="1"/>
+        </w:rPr>
+        <w:lastRenderedPageBreak/>
+        <w:t>import</w:t>
+      </w:r>
+      <w:r>
+        <w:rPr>
+          <w:rFonts w:ascii="Courier New" w:eastAsia="Times New Roman" w:hAnsi="Courier New" w:cs="Courier New"/>
+          <w:color w:val="131513"/>
+          <w:sz w:val="20"/>
+          <w:szCs w:val="20"/>
+          <w:bdr w:val="none" w:sz="0" w:space="0" w:color="auto" w:frame="1"/>
+        </w:rPr>
+        <w:t xml:space="preserve"> datetime</w:t>
+      </w:r>
+      <w:r>
+        <w:rPr>
+          <w:rFonts w:ascii="Consolas" w:eastAsia="Times New Roman" w:hAnsi="Consolas" w:cs="Courier New"/>
+          <w:sz w:val="21"/>
+          <w:szCs w:val="21"/>
+        </w:rPr>
+        <w:br/>
+      </w:r>
+      <w:r>
+        <w:rPr>
+          <w:rFonts w:ascii="Consolas" w:eastAsia="Times New Roman" w:hAnsi="Consolas" w:cs="Courier New"/>
+          <w:sz w:val="21"/>
+          <w:szCs w:val="21"/>
+        </w:rPr>
+        <w:br/>
+      </w:r>
+      <w:r>
+        <w:rPr>
+          <w:rFonts w:ascii="Courier New" w:eastAsia="Times New Roman" w:hAnsi="Courier New" w:cs="Courier New"/>
+          <w:color w:val="131513"/>
+          <w:sz w:val="20"/>
+          <w:szCs w:val="20"/>
+          <w:bdr w:val="none" w:sz="0" w:space="0" w:color="auto" w:frame="1"/>
+        </w:rPr>
+        <w:t>datetime_object = datetime.datetime.now()</w:t>
+      </w:r>
+      <w:r>
+        <w:rPr>
+          <w:rFonts w:ascii="Consolas" w:eastAsia="Times New Roman" w:hAnsi="Consolas" w:cs="Courier New"/>
+          <w:sz w:val="21"/>
+          <w:szCs w:val="21"/>
+        </w:rPr>
+        <w:br/>
+      </w:r>
+      <w:r>
+        <w:rPr>
+          <w:rFonts w:ascii="Courier New" w:eastAsia="Times New Roman" w:hAnsi="Courier New" w:cs="Courier New"/>
+          <w:color w:val="AD2BEE"/>
+          <w:sz w:val="20"/>
+          <w:szCs w:val="20"/>
+          <w:bdr w:val="none" w:sz="0" w:space="0" w:color="auto" w:frame="1"/>
+        </w:rPr>
+        <w:t>print</w:t>
+      </w:r>
+      <w:r>
+        <w:rPr>
+          <w:rFonts w:ascii="Courier New" w:eastAsia="Times New Roman" w:hAnsi="Courier New" w:cs="Courier New"/>
+          <w:color w:val="131513"/>
+          <w:sz w:val="20"/>
+          <w:szCs w:val="20"/>
+          <w:bdr w:val="none" w:sz="0" w:space="0" w:color="auto" w:frame="1"/>
+        </w:rPr>
+        <w:t>(datetime_object)</w:t>
+      </w:r>
+    </w:p>
     <w:p/>
+    <w:p>
+      <w:r>
+        <w:t>Trả về ngày hiện tại</w:t>
+      </w:r>
+    </w:p>
+    <w:p>
+      <w:pPr>
+        <w:pBdr>
+          <w:top w:val="single" w:sz="6" w:space="0" w:color="DDDDDD"/>
+          <w:left w:val="single" w:sz="6" w:space="0" w:color="DDDDDD"/>
+          <w:bottom w:val="single" w:sz="6" w:space="0" w:color="DDDDDD"/>
+          <w:right w:val="single" w:sz="6" w:space="0" w:color="DDDDDD"/>
+        </w:pBdr>
+        <w:shd w:val="clear" w:color="auto" w:fill="F4FBF4"/>
+        <w:tabs>
+          <w:tab w:val="left" w:pos="916"/>
+          <w:tab w:val="left" w:pos="1832"/>
+          <w:tab w:val="left" w:pos="2748"/>
+          <w:tab w:val="left" w:pos="3664"/>
+          <w:tab w:val="left" w:pos="4580"/>
+          <w:tab w:val="left" w:pos="5496"/>
+          <w:tab w:val="left" w:pos="6412"/>
+          <w:tab w:val="left" w:pos="7328"/>
+          <w:tab w:val="left" w:pos="8244"/>
+          <w:tab w:val="left" w:pos="9160"/>
+          <w:tab w:val="left" w:pos="10076"/>
+          <w:tab w:val="left" w:pos="10992"/>
+          <w:tab w:val="left" w:pos="11908"/>
+          <w:tab w:val="left" w:pos="12824"/>
+          <w:tab w:val="left" w:pos="13740"/>
+          <w:tab w:val="left" w:pos="14656"/>
+        </w:tabs>
+        <w:spacing w:after="0" w:line="240" w:lineRule="auto"/>
+        <w:rPr>
+          <w:rFonts w:ascii="Consolas" w:eastAsia="Times New Roman" w:hAnsi="Consolas" w:cs="Courier New"/>
+          <w:sz w:val="21"/>
+          <w:szCs w:val="21"/>
+        </w:rPr>
+      </w:pPr>
+      <w:r>
+        <w:rPr>
+          <w:rFonts w:ascii="Courier New" w:eastAsia="Times New Roman" w:hAnsi="Courier New" w:cs="Courier New"/>
+          <w:color w:val="131513"/>
+          <w:sz w:val="20"/>
+          <w:szCs w:val="20"/>
+          <w:bdr w:val="none" w:sz="0" w:space="0" w:color="auto" w:frame="1"/>
+        </w:rPr>
+        <w:t>date_object = datetime.date.today()</w:t>
+      </w:r>
+      <w:r>
+        <w:rPr>
+          <w:rFonts w:ascii="Consolas" w:eastAsia="Times New Roman" w:hAnsi="Consolas" w:cs="Courier New"/>
+          <w:sz w:val="21"/>
+          <w:szCs w:val="21"/>
+        </w:rPr>
+        <w:br/>
+      </w:r>
+      <w:r>
+        <w:rPr>
+          <w:rFonts w:ascii="Courier New" w:eastAsia="Times New Roman" w:hAnsi="Courier New" w:cs="Courier New"/>
+          <w:color w:val="AD2BEE"/>
+          <w:sz w:val="20"/>
+          <w:szCs w:val="20"/>
+          <w:bdr w:val="none" w:sz="0" w:space="0" w:color="auto" w:frame="1"/>
+        </w:rPr>
+        <w:t>print</w:t>
+      </w:r>
+      <w:r>
+        <w:rPr>
+          <w:rFonts w:ascii="Courier New" w:eastAsia="Times New Roman" w:hAnsi="Courier New" w:cs="Courier New"/>
+          <w:color w:val="131513"/>
+          <w:sz w:val="20"/>
+          <w:szCs w:val="20"/>
+          <w:bdr w:val="none" w:sz="0" w:space="0" w:color="auto" w:frame="1"/>
+        </w:rPr>
+        <w:t>(date_object)</w:t>
+      </w:r>
+    </w:p>
+    <w:p/>
+    <w:p>
+      <w:r>
+        <w:t>Thiết lập ngày giờ cụ thể</w:t>
+      </w:r>
+    </w:p>
+    <w:p>
+      <w:pPr>
+        <w:pBdr>
+          <w:top w:val="single" w:sz="6" w:space="12" w:color="D3DCE6"/>
+          <w:left w:val="single" w:sz="6" w:space="12" w:color="D3DCE6"/>
+          <w:bottom w:val="single" w:sz="6" w:space="12" w:color="D3DCE6"/>
+          <w:right w:val="single" w:sz="6" w:space="12" w:color="D3DCE6"/>
+        </w:pBdr>
+        <w:shd w:val="clear" w:color="auto" w:fill="383B40"/>
+        <w:tabs>
+          <w:tab w:val="left" w:pos="916"/>
+          <w:tab w:val="left" w:pos="1832"/>
+          <w:tab w:val="left" w:pos="2748"/>
+          <w:tab w:val="left" w:pos="3664"/>
+          <w:tab w:val="left" w:pos="4580"/>
+          <w:tab w:val="left" w:pos="5496"/>
+          <w:tab w:val="left" w:pos="6412"/>
+          <w:tab w:val="left" w:pos="7328"/>
+          <w:tab w:val="left" w:pos="8244"/>
+          <w:tab w:val="left" w:pos="9160"/>
+          <w:tab w:val="left" w:pos="10076"/>
+          <w:tab w:val="left" w:pos="10992"/>
+          <w:tab w:val="left" w:pos="11908"/>
+          <w:tab w:val="left" w:pos="12824"/>
+          <w:tab w:val="left" w:pos="13740"/>
+          <w:tab w:val="left" w:pos="14656"/>
+        </w:tabs>
+        <w:spacing w:after="0" w:line="300" w:lineRule="atLeast"/>
+        <w:rPr>
+          <w:rFonts w:ascii="Inconsolata" w:eastAsia="Times New Roman" w:hAnsi="Inconsolata" w:cs="Courier New"/>
+          <w:color w:val="D3D3D3"/>
+          <w:sz w:val="21"/>
+          <w:szCs w:val="21"/>
+          <w:bdr w:val="none" w:sz="0" w:space="0" w:color="auto" w:frame="1"/>
+          <w:shd w:val="clear" w:color="auto" w:fill="383B40"/>
+        </w:rPr>
+      </w:pPr>
+      <w:r>
+        <w:rPr>
+          <w:rFonts w:ascii="Inconsolata" w:eastAsia="Times New Roman" w:hAnsi="Inconsolata" w:cs="Courier New"/>
+          <w:color w:val="FFDDBE"/>
+          <w:sz w:val="21"/>
+          <w:szCs w:val="21"/>
+          <w:bdr w:val="none" w:sz="0" w:space="0" w:color="auto" w:frame="1"/>
+          <w:shd w:val="clear" w:color="auto" w:fill="383B40"/>
+        </w:rPr>
+        <w:t>#datetime(year, month, day)</w:t>
+      </w:r>
+    </w:p>
+    <w:p>
+      <w:pPr>
+        <w:pBdr>
+          <w:top w:val="single" w:sz="6" w:space="12" w:color="D3DCE6"/>
+          <w:left w:val="single" w:sz="6" w:space="12" w:color="D3DCE6"/>
+          <w:bottom w:val="single" w:sz="6" w:space="12" w:color="D3DCE6"/>
+          <w:right w:val="single" w:sz="6" w:space="12" w:color="D3DCE6"/>
+        </w:pBdr>
+        <w:shd w:val="clear" w:color="auto" w:fill="383B40"/>
+        <w:tabs>
+          <w:tab w:val="left" w:pos="916"/>
+          <w:tab w:val="left" w:pos="1832"/>
+          <w:tab w:val="left" w:pos="2748"/>
+          <w:tab w:val="left" w:pos="3664"/>
+          <w:tab w:val="left" w:pos="4580"/>
+          <w:tab w:val="left" w:pos="5496"/>
+          <w:tab w:val="left" w:pos="6412"/>
+          <w:tab w:val="left" w:pos="7328"/>
+          <w:tab w:val="left" w:pos="8244"/>
+          <w:tab w:val="left" w:pos="9160"/>
+          <w:tab w:val="left" w:pos="10076"/>
+          <w:tab w:val="left" w:pos="10992"/>
+          <w:tab w:val="left" w:pos="11908"/>
+          <w:tab w:val="left" w:pos="12824"/>
+          <w:tab w:val="left" w:pos="13740"/>
+          <w:tab w:val="left" w:pos="14656"/>
+        </w:tabs>
+        <w:spacing w:after="0" w:line="300" w:lineRule="atLeast"/>
+        <w:rPr>
+          <w:rFonts w:ascii="Inconsolata" w:eastAsia="Times New Roman" w:hAnsi="Inconsolata" w:cs="Courier New"/>
+          <w:color w:val="D3D3D3"/>
+          <w:sz w:val="21"/>
+          <w:szCs w:val="21"/>
+          <w:bdr w:val="none" w:sz="0" w:space="0" w:color="auto" w:frame="1"/>
+          <w:shd w:val="clear" w:color="auto" w:fill="383B40"/>
+        </w:rPr>
+      </w:pPr>
+      <w:r>
+        <w:rPr>
+          <w:rFonts w:ascii="Inconsolata" w:eastAsia="Times New Roman" w:hAnsi="Inconsolata" w:cs="Courier New"/>
+          <w:color w:val="D3D3D3"/>
+          <w:sz w:val="21"/>
+          <w:szCs w:val="21"/>
+          <w:bdr w:val="none" w:sz="0" w:space="0" w:color="auto" w:frame="1"/>
+          <w:shd w:val="clear" w:color="auto" w:fill="383B40"/>
+        </w:rPr>
+        <w:t xml:space="preserve">a = </w:t>
+      </w:r>
+      <w:r>
+        <w:rPr>
+          <w:rFonts w:ascii="Inconsolata" w:eastAsia="Times New Roman" w:hAnsi="Inconsolata" w:cs="Courier New"/>
+          <w:color w:val="D3D3D3"/>
+          <w:sz w:val="21"/>
+          <w:szCs w:val="21"/>
+          <w:bdr w:val="none" w:sz="0" w:space="0" w:color="auto" w:frame="1"/>
+          <w:shd w:val="clear" w:color="auto" w:fill="383B40"/>
+        </w:rPr>
+        <w:t>datetime.</w:t>
+      </w:r>
+      <w:r>
+        <w:rPr>
+          <w:rFonts w:ascii="Inconsolata" w:eastAsia="Times New Roman" w:hAnsi="Inconsolata" w:cs="Courier New"/>
+          <w:color w:val="D3D3D3"/>
+          <w:sz w:val="21"/>
+          <w:szCs w:val="21"/>
+          <w:bdr w:val="none" w:sz="0" w:space="0" w:color="auto" w:frame="1"/>
+          <w:shd w:val="clear" w:color="auto" w:fill="383B40"/>
+        </w:rPr>
+        <w:t>datetime(</w:t>
+      </w:r>
+      <w:r>
+        <w:rPr>
+          <w:rFonts w:ascii="Inconsolata" w:eastAsia="Times New Roman" w:hAnsi="Inconsolata" w:cs="Courier New"/>
+          <w:color w:val="D19A66"/>
+          <w:sz w:val="21"/>
+          <w:szCs w:val="21"/>
+          <w:bdr w:val="none" w:sz="0" w:space="0" w:color="auto" w:frame="1"/>
+          <w:shd w:val="clear" w:color="auto" w:fill="383B40"/>
+        </w:rPr>
+        <w:t>20</w:t>
+      </w:r>
+      <w:r>
+        <w:rPr>
+          <w:rFonts w:ascii="Inconsolata" w:eastAsia="Times New Roman" w:hAnsi="Inconsolata" w:cs="Courier New"/>
+          <w:color w:val="D19A66"/>
+          <w:sz w:val="21"/>
+          <w:szCs w:val="21"/>
+          <w:bdr w:val="none" w:sz="0" w:space="0" w:color="auto" w:frame="1"/>
+          <w:shd w:val="clear" w:color="auto" w:fill="383B40"/>
+        </w:rPr>
+        <w:t>21</w:t>
+      </w:r>
+      <w:r>
+        <w:rPr>
+          <w:rFonts w:ascii="Inconsolata" w:eastAsia="Times New Roman" w:hAnsi="Inconsolata" w:cs="Courier New"/>
+          <w:color w:val="D3D3D3"/>
+          <w:sz w:val="21"/>
+          <w:szCs w:val="21"/>
+          <w:bdr w:val="none" w:sz="0" w:space="0" w:color="auto" w:frame="1"/>
+          <w:shd w:val="clear" w:color="auto" w:fill="383B40"/>
+        </w:rPr>
+        <w:t xml:space="preserve">, </w:t>
+      </w:r>
+      <w:r>
+        <w:rPr>
+          <w:rFonts w:ascii="Inconsolata" w:eastAsia="Times New Roman" w:hAnsi="Inconsolata" w:cs="Courier New"/>
+          <w:color w:val="D19A66"/>
+          <w:sz w:val="21"/>
+          <w:szCs w:val="21"/>
+          <w:bdr w:val="none" w:sz="0" w:space="0" w:color="auto" w:frame="1"/>
+          <w:shd w:val="clear" w:color="auto" w:fill="383B40"/>
+        </w:rPr>
+        <w:t>11</w:t>
+      </w:r>
+      <w:r>
+        <w:rPr>
+          <w:rFonts w:ascii="Inconsolata" w:eastAsia="Times New Roman" w:hAnsi="Inconsolata" w:cs="Courier New"/>
+          <w:color w:val="D3D3D3"/>
+          <w:sz w:val="21"/>
+          <w:szCs w:val="21"/>
+          <w:bdr w:val="none" w:sz="0" w:space="0" w:color="auto" w:frame="1"/>
+          <w:shd w:val="clear" w:color="auto" w:fill="383B40"/>
+        </w:rPr>
+        <w:t xml:space="preserve">, </w:t>
+      </w:r>
+      <w:r>
+        <w:rPr>
+          <w:rFonts w:ascii="Inconsolata" w:eastAsia="Times New Roman" w:hAnsi="Inconsolata" w:cs="Courier New"/>
+          <w:color w:val="D19A66"/>
+          <w:sz w:val="21"/>
+          <w:szCs w:val="21"/>
+          <w:bdr w:val="none" w:sz="0" w:space="0" w:color="auto" w:frame="1"/>
+          <w:shd w:val="clear" w:color="auto" w:fill="383B40"/>
+        </w:rPr>
+        <w:t>28</w:t>
+      </w:r>
+      <w:r>
+        <w:rPr>
+          <w:rFonts w:ascii="Inconsolata" w:eastAsia="Times New Roman" w:hAnsi="Inconsolata" w:cs="Courier New"/>
+          <w:color w:val="D3D3D3"/>
+          <w:sz w:val="21"/>
+          <w:szCs w:val="21"/>
+          <w:bdr w:val="none" w:sz="0" w:space="0" w:color="auto" w:frame="1"/>
+          <w:shd w:val="clear" w:color="auto" w:fill="383B40"/>
+        </w:rPr>
+        <w:t>)</w:t>
+      </w:r>
+    </w:p>
+    <w:p>
+      <w:pPr>
+        <w:pBdr>
+          <w:top w:val="single" w:sz="6" w:space="12" w:color="D3DCE6"/>
+          <w:left w:val="single" w:sz="6" w:space="12" w:color="D3DCE6"/>
+          <w:bottom w:val="single" w:sz="6" w:space="12" w:color="D3DCE6"/>
+          <w:right w:val="single" w:sz="6" w:space="12" w:color="D3DCE6"/>
+        </w:pBdr>
+        <w:shd w:val="clear" w:color="auto" w:fill="383B40"/>
+        <w:tabs>
+          <w:tab w:val="left" w:pos="916"/>
+          <w:tab w:val="left" w:pos="1832"/>
+          <w:tab w:val="left" w:pos="2748"/>
+          <w:tab w:val="left" w:pos="3664"/>
+          <w:tab w:val="left" w:pos="4580"/>
+          <w:tab w:val="left" w:pos="5496"/>
+          <w:tab w:val="left" w:pos="6412"/>
+          <w:tab w:val="left" w:pos="7328"/>
+          <w:tab w:val="left" w:pos="8244"/>
+          <w:tab w:val="left" w:pos="9160"/>
+          <w:tab w:val="left" w:pos="10076"/>
+          <w:tab w:val="left" w:pos="10992"/>
+          <w:tab w:val="left" w:pos="11908"/>
+          <w:tab w:val="left" w:pos="12824"/>
+          <w:tab w:val="left" w:pos="13740"/>
+          <w:tab w:val="left" w:pos="14656"/>
+        </w:tabs>
+        <w:spacing w:after="0" w:line="300" w:lineRule="atLeast"/>
+        <w:rPr>
+          <w:rFonts w:ascii="Inconsolata" w:eastAsia="Times New Roman" w:hAnsi="Inconsolata" w:cs="Courier New"/>
+          <w:color w:val="D3D3D3"/>
+          <w:sz w:val="21"/>
+          <w:szCs w:val="21"/>
+          <w:bdr w:val="none" w:sz="0" w:space="0" w:color="auto" w:frame="1"/>
+          <w:shd w:val="clear" w:color="auto" w:fill="383B40"/>
+        </w:rPr>
+      </w:pPr>
+      <w:r>
+        <w:rPr>
+          <w:rFonts w:ascii="Inconsolata" w:eastAsia="Times New Roman" w:hAnsi="Inconsolata" w:cs="Courier New"/>
+          <w:color w:val="C678DD"/>
+          <w:sz w:val="21"/>
+          <w:szCs w:val="21"/>
+          <w:bdr w:val="none" w:sz="0" w:space="0" w:color="auto" w:frame="1"/>
+          <w:shd w:val="clear" w:color="auto" w:fill="383B40"/>
+        </w:rPr>
+        <w:t>print</w:t>
+      </w:r>
+      <w:r>
+        <w:rPr>
+          <w:rFonts w:ascii="Inconsolata" w:eastAsia="Times New Roman" w:hAnsi="Inconsolata" w:cs="Courier New"/>
+          <w:color w:val="D3D3D3"/>
+          <w:sz w:val="21"/>
+          <w:szCs w:val="21"/>
+          <w:bdr w:val="none" w:sz="0" w:space="0" w:color="auto" w:frame="1"/>
+          <w:shd w:val="clear" w:color="auto" w:fill="383B40"/>
+        </w:rPr>
+        <w:t>(a)</w:t>
+      </w:r>
+    </w:p>
+    <w:p>
+      <w:pPr>
+        <w:pBdr>
+          <w:top w:val="single" w:sz="6" w:space="12" w:color="D3DCE6"/>
+          <w:left w:val="single" w:sz="6" w:space="12" w:color="D3DCE6"/>
+          <w:bottom w:val="single" w:sz="6" w:space="12" w:color="D3DCE6"/>
+          <w:right w:val="single" w:sz="6" w:space="12" w:color="D3DCE6"/>
+        </w:pBdr>
+        <w:shd w:val="clear" w:color="auto" w:fill="383B40"/>
+        <w:tabs>
+          <w:tab w:val="left" w:pos="916"/>
+          <w:tab w:val="left" w:pos="1832"/>
+          <w:tab w:val="left" w:pos="2748"/>
+          <w:tab w:val="left" w:pos="3664"/>
+          <w:tab w:val="left" w:pos="4580"/>
+          <w:tab w:val="left" w:pos="5496"/>
+          <w:tab w:val="left" w:pos="6412"/>
+          <w:tab w:val="left" w:pos="7328"/>
+          <w:tab w:val="left" w:pos="8244"/>
+          <w:tab w:val="left" w:pos="9160"/>
+          <w:tab w:val="left" w:pos="10076"/>
+          <w:tab w:val="left" w:pos="10992"/>
+          <w:tab w:val="left" w:pos="11908"/>
+          <w:tab w:val="left" w:pos="12824"/>
+          <w:tab w:val="left" w:pos="13740"/>
+          <w:tab w:val="left" w:pos="14656"/>
+        </w:tabs>
+        <w:spacing w:after="0" w:line="300" w:lineRule="atLeast"/>
+        <w:rPr>
+          <w:rFonts w:ascii="Inconsolata" w:eastAsia="Times New Roman" w:hAnsi="Inconsolata" w:cs="Courier New"/>
+          <w:color w:val="D3D3D3"/>
+          <w:sz w:val="21"/>
+          <w:szCs w:val="21"/>
+          <w:bdr w:val="none" w:sz="0" w:space="0" w:color="auto" w:frame="1"/>
+          <w:shd w:val="clear" w:color="auto" w:fill="383B40"/>
+        </w:rPr>
+      </w:pPr>
+    </w:p>
+    <w:p>
+      <w:pPr>
+        <w:pBdr>
+          <w:top w:val="single" w:sz="6" w:space="12" w:color="D3DCE6"/>
+          <w:left w:val="single" w:sz="6" w:space="12" w:color="D3DCE6"/>
+          <w:bottom w:val="single" w:sz="6" w:space="12" w:color="D3DCE6"/>
+          <w:right w:val="single" w:sz="6" w:space="12" w:color="D3DCE6"/>
+        </w:pBdr>
+        <w:shd w:val="clear" w:color="auto" w:fill="383B40"/>
+        <w:tabs>
+          <w:tab w:val="left" w:pos="916"/>
+          <w:tab w:val="left" w:pos="1832"/>
+          <w:tab w:val="left" w:pos="2748"/>
+          <w:tab w:val="left" w:pos="3664"/>
+          <w:tab w:val="left" w:pos="4580"/>
+          <w:tab w:val="left" w:pos="5496"/>
+          <w:tab w:val="left" w:pos="6412"/>
+          <w:tab w:val="left" w:pos="7328"/>
+          <w:tab w:val="left" w:pos="8244"/>
+          <w:tab w:val="left" w:pos="9160"/>
+          <w:tab w:val="left" w:pos="10076"/>
+          <w:tab w:val="left" w:pos="10992"/>
+          <w:tab w:val="left" w:pos="11908"/>
+          <w:tab w:val="left" w:pos="12824"/>
+          <w:tab w:val="left" w:pos="13740"/>
+          <w:tab w:val="left" w:pos="14656"/>
+        </w:tabs>
+        <w:spacing w:after="0" w:line="300" w:lineRule="atLeast"/>
+        <w:rPr>
+          <w:rFonts w:ascii="Inconsolata" w:eastAsia="Times New Roman" w:hAnsi="Inconsolata" w:cs="Courier New"/>
+          <w:color w:val="D3D3D3"/>
+          <w:sz w:val="21"/>
+          <w:szCs w:val="21"/>
+          <w:bdr w:val="none" w:sz="0" w:space="0" w:color="auto" w:frame="1"/>
+          <w:shd w:val="clear" w:color="auto" w:fill="383B40"/>
+        </w:rPr>
+      </w:pPr>
+      <w:r>
+        <w:rPr>
+          <w:rFonts w:ascii="Inconsolata" w:eastAsia="Times New Roman" w:hAnsi="Inconsolata" w:cs="Courier New"/>
+          <w:color w:val="FFDDBE"/>
+          <w:sz w:val="21"/>
+          <w:szCs w:val="21"/>
+          <w:bdr w:val="none" w:sz="0" w:space="0" w:color="auto" w:frame="1"/>
+          <w:shd w:val="clear" w:color="auto" w:fill="383B40"/>
+        </w:rPr>
+        <w:t># datetime(year, month, day, hour, minute, second, microsecond)</w:t>
+      </w:r>
+    </w:p>
+    <w:p>
+      <w:pPr>
+        <w:pBdr>
+          <w:top w:val="single" w:sz="6" w:space="12" w:color="D3DCE6"/>
+          <w:left w:val="single" w:sz="6" w:space="12" w:color="D3DCE6"/>
+          <w:bottom w:val="single" w:sz="6" w:space="12" w:color="D3DCE6"/>
+          <w:right w:val="single" w:sz="6" w:space="12" w:color="D3DCE6"/>
+        </w:pBdr>
+        <w:shd w:val="clear" w:color="auto" w:fill="383B40"/>
+        <w:tabs>
+          <w:tab w:val="left" w:pos="916"/>
+          <w:tab w:val="left" w:pos="1832"/>
+          <w:tab w:val="left" w:pos="2748"/>
+          <w:tab w:val="left" w:pos="3664"/>
+          <w:tab w:val="left" w:pos="4580"/>
+          <w:tab w:val="left" w:pos="5496"/>
+          <w:tab w:val="left" w:pos="6412"/>
+          <w:tab w:val="left" w:pos="7328"/>
+          <w:tab w:val="left" w:pos="8244"/>
+          <w:tab w:val="left" w:pos="9160"/>
+          <w:tab w:val="left" w:pos="10076"/>
+          <w:tab w:val="left" w:pos="10992"/>
+          <w:tab w:val="left" w:pos="11908"/>
+          <w:tab w:val="left" w:pos="12824"/>
+          <w:tab w:val="left" w:pos="13740"/>
+          <w:tab w:val="left" w:pos="14656"/>
+        </w:tabs>
+        <w:spacing w:after="0" w:line="300" w:lineRule="atLeast"/>
+        <w:rPr>
+          <w:rFonts w:ascii="Inconsolata" w:eastAsia="Times New Roman" w:hAnsi="Inconsolata" w:cs="Courier New"/>
+          <w:color w:val="D5D5D5"/>
+          <w:sz w:val="21"/>
+          <w:szCs w:val="21"/>
+        </w:rPr>
+      </w:pPr>
+      <w:r>
+        <w:rPr>
+          <w:rFonts w:ascii="Inconsolata" w:eastAsia="Times New Roman" w:hAnsi="Inconsolata" w:cs="Courier New"/>
+          <w:color w:val="D3D3D3"/>
+          <w:sz w:val="21"/>
+          <w:szCs w:val="21"/>
+          <w:bdr w:val="none" w:sz="0" w:space="0" w:color="auto" w:frame="1"/>
+          <w:shd w:val="clear" w:color="auto" w:fill="383B40"/>
+        </w:rPr>
+        <w:t xml:space="preserve">b = </w:t>
+      </w:r>
+      <w:r>
+        <w:rPr>
+          <w:rFonts w:ascii="Inconsolata" w:eastAsia="Times New Roman" w:hAnsi="Inconsolata" w:cs="Courier New"/>
+          <w:color w:val="D3D3D3"/>
+          <w:sz w:val="21"/>
+          <w:szCs w:val="21"/>
+          <w:bdr w:val="none" w:sz="0" w:space="0" w:color="auto" w:frame="1"/>
+          <w:shd w:val="clear" w:color="auto" w:fill="383B40"/>
+        </w:rPr>
+        <w:t>datetime.</w:t>
+      </w:r>
+      <w:r>
+        <w:rPr>
+          <w:rFonts w:ascii="Inconsolata" w:eastAsia="Times New Roman" w:hAnsi="Inconsolata" w:cs="Courier New"/>
+          <w:color w:val="D3D3D3"/>
+          <w:sz w:val="21"/>
+          <w:szCs w:val="21"/>
+          <w:bdr w:val="none" w:sz="0" w:space="0" w:color="auto" w:frame="1"/>
+          <w:shd w:val="clear" w:color="auto" w:fill="383B40"/>
+        </w:rPr>
+        <w:t>datetime(</w:t>
+      </w:r>
+      <w:r>
+        <w:rPr>
+          <w:rFonts w:ascii="Inconsolata" w:eastAsia="Times New Roman" w:hAnsi="Inconsolata" w:cs="Courier New"/>
+          <w:color w:val="D19A66"/>
+          <w:sz w:val="21"/>
+          <w:szCs w:val="21"/>
+          <w:bdr w:val="none" w:sz="0" w:space="0" w:color="auto" w:frame="1"/>
+          <w:shd w:val="clear" w:color="auto" w:fill="383B40"/>
+        </w:rPr>
+        <w:t>20</w:t>
+      </w:r>
+      <w:r>
+        <w:rPr>
+          <w:rFonts w:ascii="Inconsolata" w:eastAsia="Times New Roman" w:hAnsi="Inconsolata" w:cs="Courier New"/>
+          <w:color w:val="D19A66"/>
+          <w:sz w:val="21"/>
+          <w:szCs w:val="21"/>
+          <w:bdr w:val="none" w:sz="0" w:space="0" w:color="auto" w:frame="1"/>
+          <w:shd w:val="clear" w:color="auto" w:fill="383B40"/>
+        </w:rPr>
+        <w:t>21</w:t>
+      </w:r>
+      <w:r>
+        <w:rPr>
+          <w:rFonts w:ascii="Inconsolata" w:eastAsia="Times New Roman" w:hAnsi="Inconsolata" w:cs="Courier New"/>
+          <w:color w:val="D3D3D3"/>
+          <w:sz w:val="21"/>
+          <w:szCs w:val="21"/>
+          <w:bdr w:val="none" w:sz="0" w:space="0" w:color="auto" w:frame="1"/>
+          <w:shd w:val="clear" w:color="auto" w:fill="383B40"/>
+        </w:rPr>
+        <w:t xml:space="preserve">, </w:t>
+      </w:r>
+      <w:r>
+        <w:rPr>
+          <w:rFonts w:ascii="Inconsolata" w:eastAsia="Times New Roman" w:hAnsi="Inconsolata" w:cs="Courier New"/>
+          <w:color w:val="D19A66"/>
+          <w:sz w:val="21"/>
+          <w:szCs w:val="21"/>
+          <w:bdr w:val="none" w:sz="0" w:space="0" w:color="auto" w:frame="1"/>
+          <w:shd w:val="clear" w:color="auto" w:fill="383B40"/>
+        </w:rPr>
+        <w:t>11</w:t>
+      </w:r>
+      <w:r>
+        <w:rPr>
+          <w:rFonts w:ascii="Inconsolata" w:eastAsia="Times New Roman" w:hAnsi="Inconsolata" w:cs="Courier New"/>
+          <w:color w:val="D3D3D3"/>
+          <w:sz w:val="21"/>
+          <w:szCs w:val="21"/>
+          <w:bdr w:val="none" w:sz="0" w:space="0" w:color="auto" w:frame="1"/>
+          <w:shd w:val="clear" w:color="auto" w:fill="383B40"/>
+        </w:rPr>
+        <w:t xml:space="preserve">, </w:t>
+      </w:r>
+      <w:r>
+        <w:rPr>
+          <w:rFonts w:ascii="Inconsolata" w:eastAsia="Times New Roman" w:hAnsi="Inconsolata" w:cs="Courier New"/>
+          <w:color w:val="D19A66"/>
+          <w:sz w:val="21"/>
+          <w:szCs w:val="21"/>
+          <w:bdr w:val="none" w:sz="0" w:space="0" w:color="auto" w:frame="1"/>
+          <w:shd w:val="clear" w:color="auto" w:fill="383B40"/>
+        </w:rPr>
+        <w:t>28</w:t>
+      </w:r>
+      <w:r>
+        <w:rPr>
+          <w:rFonts w:ascii="Inconsolata" w:eastAsia="Times New Roman" w:hAnsi="Inconsolata" w:cs="Courier New"/>
+          <w:color w:val="D3D3D3"/>
+          <w:sz w:val="21"/>
+          <w:szCs w:val="21"/>
+          <w:bdr w:val="none" w:sz="0" w:space="0" w:color="auto" w:frame="1"/>
+          <w:shd w:val="clear" w:color="auto" w:fill="383B40"/>
+        </w:rPr>
+        <w:t xml:space="preserve">, </w:t>
+      </w:r>
+      <w:r>
+        <w:rPr>
+          <w:rFonts w:ascii="Inconsolata" w:eastAsia="Times New Roman" w:hAnsi="Inconsolata" w:cs="Courier New"/>
+          <w:color w:val="D19A66"/>
+          <w:sz w:val="21"/>
+          <w:szCs w:val="21"/>
+          <w:bdr w:val="none" w:sz="0" w:space="0" w:color="auto" w:frame="1"/>
+          <w:shd w:val="clear" w:color="auto" w:fill="383B40"/>
+        </w:rPr>
+        <w:t>23</w:t>
+      </w:r>
+      <w:r>
+        <w:rPr>
+          <w:rFonts w:ascii="Inconsolata" w:eastAsia="Times New Roman" w:hAnsi="Inconsolata" w:cs="Courier New"/>
+          <w:color w:val="D3D3D3"/>
+          <w:sz w:val="21"/>
+          <w:szCs w:val="21"/>
+          <w:bdr w:val="none" w:sz="0" w:space="0" w:color="auto" w:frame="1"/>
+          <w:shd w:val="clear" w:color="auto" w:fill="383B40"/>
+        </w:rPr>
+        <w:t xml:space="preserve">, </w:t>
+      </w:r>
+      <w:r>
+        <w:rPr>
+          <w:rFonts w:ascii="Inconsolata" w:eastAsia="Times New Roman" w:hAnsi="Inconsolata" w:cs="Courier New"/>
+          <w:color w:val="D19A66"/>
+          <w:sz w:val="21"/>
+          <w:szCs w:val="21"/>
+          <w:bdr w:val="none" w:sz="0" w:space="0" w:color="auto" w:frame="1"/>
+          <w:shd w:val="clear" w:color="auto" w:fill="383B40"/>
+        </w:rPr>
+        <w:t>55</w:t>
+      </w:r>
+      <w:r>
+        <w:rPr>
+          <w:rFonts w:ascii="Inconsolata" w:eastAsia="Times New Roman" w:hAnsi="Inconsolata" w:cs="Courier New"/>
+          <w:color w:val="D3D3D3"/>
+          <w:sz w:val="21"/>
+          <w:szCs w:val="21"/>
+          <w:bdr w:val="none" w:sz="0" w:space="0" w:color="auto" w:frame="1"/>
+          <w:shd w:val="clear" w:color="auto" w:fill="383B40"/>
+        </w:rPr>
+        <w:t xml:space="preserve">, </w:t>
+      </w:r>
+      <w:r>
+        <w:rPr>
+          <w:rFonts w:ascii="Inconsolata" w:eastAsia="Times New Roman" w:hAnsi="Inconsolata" w:cs="Courier New"/>
+          <w:color w:val="D19A66"/>
+          <w:sz w:val="21"/>
+          <w:szCs w:val="21"/>
+          <w:bdr w:val="none" w:sz="0" w:space="0" w:color="auto" w:frame="1"/>
+          <w:shd w:val="clear" w:color="auto" w:fill="383B40"/>
+        </w:rPr>
+        <w:t>59</w:t>
+      </w:r>
+      <w:r>
+        <w:rPr>
+          <w:rFonts w:ascii="Inconsolata" w:eastAsia="Times New Roman" w:hAnsi="Inconsolata" w:cs="Courier New"/>
+          <w:color w:val="D3D3D3"/>
+          <w:sz w:val="21"/>
+          <w:szCs w:val="21"/>
+          <w:bdr w:val="none" w:sz="0" w:space="0" w:color="auto" w:frame="1"/>
+          <w:shd w:val="clear" w:color="auto" w:fill="383B40"/>
+        </w:rPr>
+        <w:t xml:space="preserve">, </w:t>
+      </w:r>
+      <w:r>
+        <w:rPr>
+          <w:rFonts w:ascii="Inconsolata" w:eastAsia="Times New Roman" w:hAnsi="Inconsolata" w:cs="Courier New"/>
+          <w:color w:val="D19A66"/>
+          <w:sz w:val="21"/>
+          <w:szCs w:val="21"/>
+          <w:bdr w:val="none" w:sz="0" w:space="0" w:color="auto" w:frame="1"/>
+          <w:shd w:val="clear" w:color="auto" w:fill="383B40"/>
+        </w:rPr>
+        <w:t>342380</w:t>
+      </w:r>
+      <w:r>
+        <w:rPr>
+          <w:rFonts w:ascii="Inconsolata" w:eastAsia="Times New Roman" w:hAnsi="Inconsolata" w:cs="Courier New"/>
+          <w:color w:val="D3D3D3"/>
+          <w:sz w:val="21"/>
+          <w:szCs w:val="21"/>
+          <w:bdr w:val="none" w:sz="0" w:space="0" w:color="auto" w:frame="1"/>
+          <w:shd w:val="clear" w:color="auto" w:fill="383B40"/>
+        </w:rPr>
+        <w:t>)</w:t>
+      </w:r>
+    </w:p>
+    <w:p/>
+    <w:p>
+      <w:r>
+        <w:t>Định dạng thời gian</w:t>
+      </w:r>
+    </w:p>
+    <w:p>
+      <w:pPr>
+        <w:pBdr>
+          <w:top w:val="single" w:sz="6" w:space="12" w:color="D3DCE6"/>
+          <w:left w:val="single" w:sz="6" w:space="12" w:color="D3DCE6"/>
+          <w:bottom w:val="single" w:sz="6" w:space="12" w:color="D3DCE6"/>
+          <w:right w:val="single" w:sz="6" w:space="12" w:color="D3DCE6"/>
+        </w:pBdr>
+        <w:shd w:val="clear" w:color="auto" w:fill="383B40"/>
+        <w:tabs>
+          <w:tab w:val="left" w:pos="916"/>
+          <w:tab w:val="left" w:pos="1832"/>
+          <w:tab w:val="left" w:pos="2748"/>
+          <w:tab w:val="left" w:pos="3664"/>
+          <w:tab w:val="left" w:pos="4580"/>
+          <w:tab w:val="left" w:pos="5496"/>
+          <w:tab w:val="left" w:pos="6412"/>
+          <w:tab w:val="left" w:pos="7328"/>
+          <w:tab w:val="left" w:pos="8244"/>
+          <w:tab w:val="left" w:pos="9160"/>
+          <w:tab w:val="left" w:pos="10076"/>
+          <w:tab w:val="left" w:pos="10992"/>
+          <w:tab w:val="left" w:pos="11908"/>
+          <w:tab w:val="left" w:pos="12824"/>
+          <w:tab w:val="left" w:pos="13740"/>
+          <w:tab w:val="left" w:pos="14656"/>
+        </w:tabs>
+        <w:spacing w:after="0" w:line="300" w:lineRule="atLeast"/>
+        <w:rPr>
+          <w:rFonts w:ascii="Inconsolata" w:eastAsia="Times New Roman" w:hAnsi="Inconsolata" w:cs="Courier New"/>
+          <w:color w:val="D3D3D3"/>
+          <w:sz w:val="21"/>
+          <w:szCs w:val="21"/>
+          <w:bdr w:val="none" w:sz="0" w:space="0" w:color="auto" w:frame="1"/>
+          <w:shd w:val="clear" w:color="auto" w:fill="383B40"/>
+        </w:rPr>
+      </w:pPr>
+      <w:r>
+        <w:rPr>
+          <w:rFonts w:ascii="Inconsolata" w:eastAsia="Times New Roman" w:hAnsi="Inconsolata" w:cs="Courier New"/>
+          <w:color w:val="C678DD"/>
+          <w:sz w:val="21"/>
+          <w:szCs w:val="21"/>
+          <w:bdr w:val="none" w:sz="0" w:space="0" w:color="auto" w:frame="1"/>
+          <w:shd w:val="clear" w:color="auto" w:fill="383B40"/>
+        </w:rPr>
+        <w:br/>
+        <w:t>from</w:t>
+      </w:r>
+      <w:r>
+        <w:rPr>
+          <w:rFonts w:ascii="Inconsolata" w:eastAsia="Times New Roman" w:hAnsi="Inconsolata" w:cs="Courier New"/>
+          <w:color w:val="D3D3D3"/>
+          <w:sz w:val="21"/>
+          <w:szCs w:val="21"/>
+          <w:bdr w:val="none" w:sz="0" w:space="0" w:color="auto" w:frame="1"/>
+          <w:shd w:val="clear" w:color="auto" w:fill="383B40"/>
+        </w:rPr>
+        <w:t xml:space="preserve"> datetime </w:t>
+      </w:r>
+      <w:r>
+        <w:rPr>
+          <w:rFonts w:ascii="Inconsolata" w:eastAsia="Times New Roman" w:hAnsi="Inconsolata" w:cs="Courier New"/>
+          <w:color w:val="C678DD"/>
+          <w:sz w:val="21"/>
+          <w:szCs w:val="21"/>
+          <w:bdr w:val="none" w:sz="0" w:space="0" w:color="auto" w:frame="1"/>
+          <w:shd w:val="clear" w:color="auto" w:fill="383B40"/>
+        </w:rPr>
+        <w:t>import</w:t>
+      </w:r>
+      <w:r>
+        <w:rPr>
+          <w:rFonts w:ascii="Inconsolata" w:eastAsia="Times New Roman" w:hAnsi="Inconsolata" w:cs="Courier New"/>
+          <w:color w:val="D3D3D3"/>
+          <w:sz w:val="21"/>
+          <w:szCs w:val="21"/>
+          <w:bdr w:val="none" w:sz="0" w:space="0" w:color="auto" w:frame="1"/>
+          <w:shd w:val="clear" w:color="auto" w:fill="383B40"/>
+        </w:rPr>
+        <w:t xml:space="preserve"> datetime</w:t>
+      </w:r>
+    </w:p>
+    <w:p>
+      <w:pPr>
+        <w:pBdr>
+          <w:top w:val="single" w:sz="6" w:space="12" w:color="D3DCE6"/>
+          <w:left w:val="single" w:sz="6" w:space="12" w:color="D3DCE6"/>
+          <w:bottom w:val="single" w:sz="6" w:space="12" w:color="D3DCE6"/>
+          <w:right w:val="single" w:sz="6" w:space="12" w:color="D3DCE6"/>
+        </w:pBdr>
+        <w:shd w:val="clear" w:color="auto" w:fill="383B40"/>
+        <w:tabs>
+          <w:tab w:val="left" w:pos="916"/>
+          <w:tab w:val="left" w:pos="1832"/>
+          <w:tab w:val="left" w:pos="2748"/>
+          <w:tab w:val="left" w:pos="3664"/>
+          <w:tab w:val="left" w:pos="4580"/>
+          <w:tab w:val="left" w:pos="5496"/>
+          <w:tab w:val="left" w:pos="6412"/>
+          <w:tab w:val="left" w:pos="7328"/>
+          <w:tab w:val="left" w:pos="8244"/>
+          <w:tab w:val="left" w:pos="9160"/>
+          <w:tab w:val="left" w:pos="10076"/>
+          <w:tab w:val="left" w:pos="10992"/>
+          <w:tab w:val="left" w:pos="11908"/>
+          <w:tab w:val="left" w:pos="12824"/>
+          <w:tab w:val="left" w:pos="13740"/>
+          <w:tab w:val="left" w:pos="14656"/>
+        </w:tabs>
+        <w:spacing w:after="0" w:line="300" w:lineRule="atLeast"/>
+        <w:rPr>
+          <w:rFonts w:ascii="Inconsolata" w:eastAsia="Times New Roman" w:hAnsi="Inconsolata" w:cs="Courier New"/>
+          <w:color w:val="D3D3D3"/>
+          <w:sz w:val="21"/>
+          <w:szCs w:val="21"/>
+          <w:bdr w:val="none" w:sz="0" w:space="0" w:color="auto" w:frame="1"/>
+          <w:shd w:val="clear" w:color="auto" w:fill="383B40"/>
+        </w:rPr>
+      </w:pPr>
+    </w:p>
+    <w:p>
+      <w:pPr>
+        <w:pBdr>
+          <w:top w:val="single" w:sz="6" w:space="12" w:color="D3DCE6"/>
+          <w:left w:val="single" w:sz="6" w:space="12" w:color="D3DCE6"/>
+          <w:bottom w:val="single" w:sz="6" w:space="12" w:color="D3DCE6"/>
+          <w:right w:val="single" w:sz="6" w:space="12" w:color="D3DCE6"/>
+        </w:pBdr>
+        <w:shd w:val="clear" w:color="auto" w:fill="383B40"/>
+        <w:tabs>
+          <w:tab w:val="left" w:pos="916"/>
+          <w:tab w:val="left" w:pos="1832"/>
+          <w:tab w:val="left" w:pos="2748"/>
+          <w:tab w:val="left" w:pos="3664"/>
+          <w:tab w:val="left" w:pos="4580"/>
+          <w:tab w:val="left" w:pos="5496"/>
+          <w:tab w:val="left" w:pos="6412"/>
+          <w:tab w:val="left" w:pos="7328"/>
+          <w:tab w:val="left" w:pos="8244"/>
+          <w:tab w:val="left" w:pos="9160"/>
+          <w:tab w:val="left" w:pos="10076"/>
+          <w:tab w:val="left" w:pos="10992"/>
+          <w:tab w:val="left" w:pos="11908"/>
+          <w:tab w:val="left" w:pos="12824"/>
+          <w:tab w:val="left" w:pos="13740"/>
+          <w:tab w:val="left" w:pos="14656"/>
+        </w:tabs>
+        <w:spacing w:after="0" w:line="300" w:lineRule="atLeast"/>
+        <w:rPr>
+          <w:rFonts w:ascii="Inconsolata" w:eastAsia="Times New Roman" w:hAnsi="Inconsolata" w:cs="Courier New"/>
+          <w:color w:val="D3D3D3"/>
+          <w:sz w:val="21"/>
+          <w:szCs w:val="21"/>
+          <w:bdr w:val="none" w:sz="0" w:space="0" w:color="auto" w:frame="1"/>
+          <w:shd w:val="clear" w:color="auto" w:fill="383B40"/>
+        </w:rPr>
+      </w:pPr>
+      <w:r>
+        <w:rPr>
+          <w:rFonts w:ascii="Inconsolata" w:eastAsia="Times New Roman" w:hAnsi="Inconsolata" w:cs="Courier New"/>
+          <w:color w:val="FFDDBE"/>
+          <w:sz w:val="21"/>
+          <w:szCs w:val="21"/>
+          <w:bdr w:val="none" w:sz="0" w:space="0" w:color="auto" w:frame="1"/>
+          <w:shd w:val="clear" w:color="auto" w:fill="383B40"/>
+        </w:rPr>
+        <w:t># current date and time</w:t>
+      </w:r>
+    </w:p>
+    <w:p>
+      <w:pPr>
+        <w:pBdr>
+          <w:top w:val="single" w:sz="6" w:space="12" w:color="D3DCE6"/>
+          <w:left w:val="single" w:sz="6" w:space="12" w:color="D3DCE6"/>
+          <w:bottom w:val="single" w:sz="6" w:space="12" w:color="D3DCE6"/>
+          <w:right w:val="single" w:sz="6" w:space="12" w:color="D3DCE6"/>
+        </w:pBdr>
+        <w:shd w:val="clear" w:color="auto" w:fill="383B40"/>
+        <w:tabs>
+          <w:tab w:val="left" w:pos="916"/>
+          <w:tab w:val="left" w:pos="1832"/>
+          <w:tab w:val="left" w:pos="2748"/>
+          <w:tab w:val="left" w:pos="3664"/>
+          <w:tab w:val="left" w:pos="4580"/>
+          <w:tab w:val="left" w:pos="5496"/>
+          <w:tab w:val="left" w:pos="6412"/>
+          <w:tab w:val="left" w:pos="7328"/>
+          <w:tab w:val="left" w:pos="8244"/>
+          <w:tab w:val="left" w:pos="9160"/>
+          <w:tab w:val="left" w:pos="10076"/>
+          <w:tab w:val="left" w:pos="10992"/>
+          <w:tab w:val="left" w:pos="11908"/>
+          <w:tab w:val="left" w:pos="12824"/>
+          <w:tab w:val="left" w:pos="13740"/>
+          <w:tab w:val="left" w:pos="14656"/>
+        </w:tabs>
+        <w:spacing w:after="0" w:line="300" w:lineRule="atLeast"/>
+        <w:rPr>
+          <w:rFonts w:ascii="Inconsolata" w:eastAsia="Times New Roman" w:hAnsi="Inconsolata" w:cs="Courier New"/>
+          <w:color w:val="D3D3D3"/>
+          <w:sz w:val="21"/>
+          <w:szCs w:val="21"/>
+          <w:bdr w:val="none" w:sz="0" w:space="0" w:color="auto" w:frame="1"/>
+          <w:shd w:val="clear" w:color="auto" w:fill="383B40"/>
+        </w:rPr>
+      </w:pPr>
+      <w:r>
+        <w:rPr>
+          <w:rFonts w:ascii="Inconsolata" w:eastAsia="Times New Roman" w:hAnsi="Inconsolata" w:cs="Courier New"/>
+          <w:color w:val="D3D3D3"/>
+          <w:sz w:val="21"/>
+          <w:szCs w:val="21"/>
+          <w:bdr w:val="none" w:sz="0" w:space="0" w:color="auto" w:frame="1"/>
+          <w:shd w:val="clear" w:color="auto" w:fill="383B40"/>
+        </w:rPr>
+        <w:t>now = datetime.now()</w:t>
+      </w:r>
+    </w:p>
+    <w:p>
+      <w:pPr>
+        <w:pBdr>
+          <w:top w:val="single" w:sz="6" w:space="12" w:color="D3DCE6"/>
+          <w:left w:val="single" w:sz="6" w:space="12" w:color="D3DCE6"/>
+          <w:bottom w:val="single" w:sz="6" w:space="12" w:color="D3DCE6"/>
+          <w:right w:val="single" w:sz="6" w:space="12" w:color="D3DCE6"/>
+        </w:pBdr>
+        <w:shd w:val="clear" w:color="auto" w:fill="383B40"/>
+        <w:tabs>
+          <w:tab w:val="left" w:pos="916"/>
+          <w:tab w:val="left" w:pos="1832"/>
+          <w:tab w:val="left" w:pos="2748"/>
+          <w:tab w:val="left" w:pos="3664"/>
+          <w:tab w:val="left" w:pos="4580"/>
+          <w:tab w:val="left" w:pos="5496"/>
+          <w:tab w:val="left" w:pos="6412"/>
+          <w:tab w:val="left" w:pos="7328"/>
+          <w:tab w:val="left" w:pos="8244"/>
+          <w:tab w:val="left" w:pos="9160"/>
+          <w:tab w:val="left" w:pos="10076"/>
+          <w:tab w:val="left" w:pos="10992"/>
+          <w:tab w:val="left" w:pos="11908"/>
+          <w:tab w:val="left" w:pos="12824"/>
+          <w:tab w:val="left" w:pos="13740"/>
+          <w:tab w:val="left" w:pos="14656"/>
+        </w:tabs>
+        <w:spacing w:after="0" w:line="300" w:lineRule="atLeast"/>
+        <w:rPr>
+          <w:rFonts w:ascii="Inconsolata" w:eastAsia="Times New Roman" w:hAnsi="Inconsolata" w:cs="Courier New"/>
+          <w:color w:val="D3D3D3"/>
+          <w:sz w:val="21"/>
+          <w:szCs w:val="21"/>
+          <w:bdr w:val="none" w:sz="0" w:space="0" w:color="auto" w:frame="1"/>
+          <w:shd w:val="clear" w:color="auto" w:fill="383B40"/>
+        </w:rPr>
+      </w:pPr>
+    </w:p>
+    <w:p>
+      <w:pPr>
+        <w:pBdr>
+          <w:top w:val="single" w:sz="6" w:space="12" w:color="D3DCE6"/>
+          <w:left w:val="single" w:sz="6" w:space="12" w:color="D3DCE6"/>
+          <w:bottom w:val="single" w:sz="6" w:space="12" w:color="D3DCE6"/>
+          <w:right w:val="single" w:sz="6" w:space="12" w:color="D3DCE6"/>
+        </w:pBdr>
+        <w:shd w:val="clear" w:color="auto" w:fill="383B40"/>
+        <w:tabs>
+          <w:tab w:val="left" w:pos="916"/>
+          <w:tab w:val="left" w:pos="1832"/>
+          <w:tab w:val="left" w:pos="2748"/>
+          <w:tab w:val="left" w:pos="3664"/>
+          <w:tab w:val="left" w:pos="4580"/>
+          <w:tab w:val="left" w:pos="5496"/>
+          <w:tab w:val="left" w:pos="6412"/>
+          <w:tab w:val="left" w:pos="7328"/>
+          <w:tab w:val="left" w:pos="8244"/>
+          <w:tab w:val="left" w:pos="9160"/>
+          <w:tab w:val="left" w:pos="10076"/>
+          <w:tab w:val="left" w:pos="10992"/>
+          <w:tab w:val="left" w:pos="11908"/>
+          <w:tab w:val="left" w:pos="12824"/>
+          <w:tab w:val="left" w:pos="13740"/>
+          <w:tab w:val="left" w:pos="14656"/>
+        </w:tabs>
+        <w:spacing w:after="0" w:line="300" w:lineRule="atLeast"/>
+        <w:rPr>
+          <w:rFonts w:ascii="Inconsolata" w:eastAsia="Times New Roman" w:hAnsi="Inconsolata" w:cs="Courier New"/>
+          <w:color w:val="D3D3D3"/>
+          <w:sz w:val="21"/>
+          <w:szCs w:val="21"/>
+          <w:bdr w:val="none" w:sz="0" w:space="0" w:color="auto" w:frame="1"/>
+          <w:shd w:val="clear" w:color="auto" w:fill="383B40"/>
+        </w:rPr>
+      </w:pPr>
+      <w:r>
+        <w:rPr>
+          <w:rFonts w:ascii="Inconsolata" w:eastAsia="Times New Roman" w:hAnsi="Inconsolata" w:cs="Courier New"/>
+          <w:color w:val="D3D3D3"/>
+          <w:sz w:val="21"/>
+          <w:szCs w:val="21"/>
+          <w:bdr w:val="none" w:sz="0" w:space="0" w:color="auto" w:frame="1"/>
+          <w:shd w:val="clear" w:color="auto" w:fill="383B40"/>
+        </w:rPr>
+        <w:t>t = now.strftime(</w:t>
+      </w:r>
+      <w:r>
+        <w:rPr>
+          <w:rFonts w:ascii="Inconsolata" w:eastAsia="Times New Roman" w:hAnsi="Inconsolata" w:cs="Courier New"/>
+          <w:color w:val="98C379"/>
+          <w:sz w:val="21"/>
+          <w:szCs w:val="21"/>
+          <w:bdr w:val="none" w:sz="0" w:space="0" w:color="auto" w:frame="1"/>
+          <w:shd w:val="clear" w:color="auto" w:fill="383B40"/>
+        </w:rPr>
+        <w:t>"%H:%M:%S"</w:t>
+      </w:r>
+      <w:r>
+        <w:rPr>
+          <w:rFonts w:ascii="Inconsolata" w:eastAsia="Times New Roman" w:hAnsi="Inconsolata" w:cs="Courier New"/>
+          <w:color w:val="D3D3D3"/>
+          <w:sz w:val="21"/>
+          <w:szCs w:val="21"/>
+          <w:bdr w:val="none" w:sz="0" w:space="0" w:color="auto" w:frame="1"/>
+          <w:shd w:val="clear" w:color="auto" w:fill="383B40"/>
+        </w:rPr>
+        <w:t>)</w:t>
+      </w:r>
+    </w:p>
+    <w:p>
+      <w:pPr>
+        <w:pBdr>
+          <w:top w:val="single" w:sz="6" w:space="12" w:color="D3DCE6"/>
+          <w:left w:val="single" w:sz="6" w:space="12" w:color="D3DCE6"/>
+          <w:bottom w:val="single" w:sz="6" w:space="12" w:color="D3DCE6"/>
+          <w:right w:val="single" w:sz="6" w:space="12" w:color="D3DCE6"/>
+        </w:pBdr>
+        <w:shd w:val="clear" w:color="auto" w:fill="383B40"/>
+        <w:tabs>
+          <w:tab w:val="left" w:pos="916"/>
+          <w:tab w:val="left" w:pos="1832"/>
+          <w:tab w:val="left" w:pos="2748"/>
+          <w:tab w:val="left" w:pos="3664"/>
+          <w:tab w:val="left" w:pos="4580"/>
+          <w:tab w:val="left" w:pos="5496"/>
+          <w:tab w:val="left" w:pos="6412"/>
+          <w:tab w:val="left" w:pos="7328"/>
+          <w:tab w:val="left" w:pos="8244"/>
+          <w:tab w:val="left" w:pos="9160"/>
+          <w:tab w:val="left" w:pos="10076"/>
+          <w:tab w:val="left" w:pos="10992"/>
+          <w:tab w:val="left" w:pos="11908"/>
+          <w:tab w:val="left" w:pos="12824"/>
+          <w:tab w:val="left" w:pos="13740"/>
+          <w:tab w:val="left" w:pos="14656"/>
+        </w:tabs>
+        <w:spacing w:after="0" w:line="300" w:lineRule="atLeast"/>
+        <w:rPr>
+          <w:rFonts w:ascii="Inconsolata" w:eastAsia="Times New Roman" w:hAnsi="Inconsolata" w:cs="Courier New"/>
+          <w:color w:val="D3D3D3"/>
+          <w:sz w:val="21"/>
+          <w:szCs w:val="21"/>
+          <w:bdr w:val="none" w:sz="0" w:space="0" w:color="auto" w:frame="1"/>
+          <w:shd w:val="clear" w:color="auto" w:fill="383B40"/>
+        </w:rPr>
+      </w:pPr>
+      <w:r>
+        <w:rPr>
+          <w:rFonts w:ascii="Inconsolata" w:eastAsia="Times New Roman" w:hAnsi="Inconsolata" w:cs="Courier New"/>
+          <w:color w:val="C678DD"/>
+          <w:sz w:val="21"/>
+          <w:szCs w:val="21"/>
+          <w:bdr w:val="none" w:sz="0" w:space="0" w:color="auto" w:frame="1"/>
+          <w:shd w:val="clear" w:color="auto" w:fill="383B40"/>
+        </w:rPr>
+        <w:t>print</w:t>
+      </w:r>
+      <w:r>
+        <w:rPr>
+          <w:rFonts w:ascii="Inconsolata" w:eastAsia="Times New Roman" w:hAnsi="Inconsolata" w:cs="Courier New"/>
+          <w:color w:val="D3D3D3"/>
+          <w:sz w:val="21"/>
+          <w:szCs w:val="21"/>
+          <w:bdr w:val="none" w:sz="0" w:space="0" w:color="auto" w:frame="1"/>
+          <w:shd w:val="clear" w:color="auto" w:fill="383B40"/>
+        </w:rPr>
+        <w:t>(</w:t>
+      </w:r>
+      <w:r>
+        <w:rPr>
+          <w:rFonts w:ascii="Inconsolata" w:eastAsia="Times New Roman" w:hAnsi="Inconsolata" w:cs="Courier New"/>
+          <w:color w:val="98C379"/>
+          <w:sz w:val="21"/>
+          <w:szCs w:val="21"/>
+          <w:bdr w:val="none" w:sz="0" w:space="0" w:color="auto" w:frame="1"/>
+          <w:shd w:val="clear" w:color="auto" w:fill="383B40"/>
+        </w:rPr>
+        <w:t>"time:"</w:t>
+      </w:r>
+      <w:r>
+        <w:rPr>
+          <w:rFonts w:ascii="Inconsolata" w:eastAsia="Times New Roman" w:hAnsi="Inconsolata" w:cs="Courier New"/>
+          <w:color w:val="D3D3D3"/>
+          <w:sz w:val="21"/>
+          <w:szCs w:val="21"/>
+          <w:bdr w:val="none" w:sz="0" w:space="0" w:color="auto" w:frame="1"/>
+          <w:shd w:val="clear" w:color="auto" w:fill="383B40"/>
+        </w:rPr>
+        <w:t>, t)</w:t>
+      </w:r>
+    </w:p>
+    <w:p>
+      <w:pPr>
+        <w:pBdr>
+          <w:top w:val="single" w:sz="6" w:space="12" w:color="D3DCE6"/>
+          <w:left w:val="single" w:sz="6" w:space="12" w:color="D3DCE6"/>
+          <w:bottom w:val="single" w:sz="6" w:space="12" w:color="D3DCE6"/>
+          <w:right w:val="single" w:sz="6" w:space="12" w:color="D3DCE6"/>
+        </w:pBdr>
+        <w:shd w:val="clear" w:color="auto" w:fill="383B40"/>
+        <w:tabs>
+          <w:tab w:val="left" w:pos="916"/>
+          <w:tab w:val="left" w:pos="1832"/>
+          <w:tab w:val="left" w:pos="2748"/>
+          <w:tab w:val="left" w:pos="3664"/>
+          <w:tab w:val="left" w:pos="4580"/>
+          <w:tab w:val="left" w:pos="5496"/>
+          <w:tab w:val="left" w:pos="6412"/>
+          <w:tab w:val="left" w:pos="7328"/>
+          <w:tab w:val="left" w:pos="8244"/>
+          <w:tab w:val="left" w:pos="9160"/>
+          <w:tab w:val="left" w:pos="10076"/>
+          <w:tab w:val="left" w:pos="10992"/>
+          <w:tab w:val="left" w:pos="11908"/>
+          <w:tab w:val="left" w:pos="12824"/>
+          <w:tab w:val="left" w:pos="13740"/>
+          <w:tab w:val="left" w:pos="14656"/>
+        </w:tabs>
+        <w:spacing w:after="0" w:line="300" w:lineRule="atLeast"/>
+        <w:rPr>
+          <w:rFonts w:ascii="Inconsolata" w:eastAsia="Times New Roman" w:hAnsi="Inconsolata" w:cs="Courier New"/>
+          <w:color w:val="D3D3D3"/>
+          <w:sz w:val="21"/>
+          <w:szCs w:val="21"/>
+          <w:bdr w:val="none" w:sz="0" w:space="0" w:color="auto" w:frame="1"/>
+          <w:shd w:val="clear" w:color="auto" w:fill="383B40"/>
+        </w:rPr>
+      </w:pPr>
+    </w:p>
+    <w:p>
+      <w:pPr>
+        <w:pBdr>
+          <w:top w:val="single" w:sz="6" w:space="12" w:color="D3DCE6"/>
+          <w:left w:val="single" w:sz="6" w:space="12" w:color="D3DCE6"/>
+          <w:bottom w:val="single" w:sz="6" w:space="12" w:color="D3DCE6"/>
+          <w:right w:val="single" w:sz="6" w:space="12" w:color="D3DCE6"/>
+        </w:pBdr>
+        <w:shd w:val="clear" w:color="auto" w:fill="383B40"/>
+        <w:tabs>
+          <w:tab w:val="left" w:pos="916"/>
+          <w:tab w:val="left" w:pos="1832"/>
+          <w:tab w:val="left" w:pos="2748"/>
+          <w:tab w:val="left" w:pos="3664"/>
+          <w:tab w:val="left" w:pos="4580"/>
+          <w:tab w:val="left" w:pos="5496"/>
+          <w:tab w:val="left" w:pos="6412"/>
+          <w:tab w:val="left" w:pos="7328"/>
+          <w:tab w:val="left" w:pos="8244"/>
+          <w:tab w:val="left" w:pos="9160"/>
+          <w:tab w:val="left" w:pos="10076"/>
+          <w:tab w:val="left" w:pos="10992"/>
+          <w:tab w:val="left" w:pos="11908"/>
+          <w:tab w:val="left" w:pos="12824"/>
+          <w:tab w:val="left" w:pos="13740"/>
+          <w:tab w:val="left" w:pos="14656"/>
+        </w:tabs>
+        <w:spacing w:after="0" w:line="300" w:lineRule="atLeast"/>
+        <w:rPr>
+          <w:rFonts w:ascii="Inconsolata" w:eastAsia="Times New Roman" w:hAnsi="Inconsolata" w:cs="Courier New"/>
+          <w:color w:val="D3D3D3"/>
+          <w:sz w:val="21"/>
+          <w:szCs w:val="21"/>
+          <w:bdr w:val="none" w:sz="0" w:space="0" w:color="auto" w:frame="1"/>
+          <w:shd w:val="clear" w:color="auto" w:fill="383B40"/>
+        </w:rPr>
+      </w:pPr>
+      <w:r>
+        <w:rPr>
+          <w:rFonts w:ascii="Inconsolata" w:eastAsia="Times New Roman" w:hAnsi="Inconsolata" w:cs="Courier New"/>
+          <w:color w:val="D3D3D3"/>
+          <w:sz w:val="21"/>
+          <w:szCs w:val="21"/>
+          <w:bdr w:val="none" w:sz="0" w:space="0" w:color="auto" w:frame="1"/>
+          <w:shd w:val="clear" w:color="auto" w:fill="383B40"/>
+        </w:rPr>
+        <w:t>s1 = now.strftime(</w:t>
+      </w:r>
+      <w:r>
+        <w:rPr>
+          <w:rFonts w:ascii="Inconsolata" w:eastAsia="Times New Roman" w:hAnsi="Inconsolata" w:cs="Courier New"/>
+          <w:color w:val="98C379"/>
+          <w:sz w:val="21"/>
+          <w:szCs w:val="21"/>
+          <w:bdr w:val="none" w:sz="0" w:space="0" w:color="auto" w:frame="1"/>
+          <w:shd w:val="clear" w:color="auto" w:fill="383B40"/>
+        </w:rPr>
+        <w:t>"%m/%d/%Y, %H:%M:%S"</w:t>
+      </w:r>
+      <w:r>
+        <w:rPr>
+          <w:rFonts w:ascii="Inconsolata" w:eastAsia="Times New Roman" w:hAnsi="Inconsolata" w:cs="Courier New"/>
+          <w:color w:val="D3D3D3"/>
+          <w:sz w:val="21"/>
+          <w:szCs w:val="21"/>
+          <w:bdr w:val="none" w:sz="0" w:space="0" w:color="auto" w:frame="1"/>
+          <w:shd w:val="clear" w:color="auto" w:fill="383B40"/>
+        </w:rPr>
+        <w:t>)</w:t>
+      </w:r>
+    </w:p>
+    <w:p>
+      <w:pPr>
+        <w:pBdr>
+          <w:top w:val="single" w:sz="6" w:space="12" w:color="D3DCE6"/>
+          <w:left w:val="single" w:sz="6" w:space="12" w:color="D3DCE6"/>
+          <w:bottom w:val="single" w:sz="6" w:space="12" w:color="D3DCE6"/>
+          <w:right w:val="single" w:sz="6" w:space="12" w:color="D3DCE6"/>
+        </w:pBdr>
+        <w:shd w:val="clear" w:color="auto" w:fill="383B40"/>
+        <w:tabs>
+          <w:tab w:val="left" w:pos="916"/>
+          <w:tab w:val="left" w:pos="1832"/>
+          <w:tab w:val="left" w:pos="2748"/>
+          <w:tab w:val="left" w:pos="3664"/>
+          <w:tab w:val="left" w:pos="4580"/>
+          <w:tab w:val="left" w:pos="5496"/>
+          <w:tab w:val="left" w:pos="6412"/>
+          <w:tab w:val="left" w:pos="7328"/>
+          <w:tab w:val="left" w:pos="8244"/>
+          <w:tab w:val="left" w:pos="9160"/>
+          <w:tab w:val="left" w:pos="10076"/>
+          <w:tab w:val="left" w:pos="10992"/>
+          <w:tab w:val="left" w:pos="11908"/>
+          <w:tab w:val="left" w:pos="12824"/>
+          <w:tab w:val="left" w:pos="13740"/>
+          <w:tab w:val="left" w:pos="14656"/>
+        </w:tabs>
+        <w:spacing w:after="0" w:line="300" w:lineRule="atLeast"/>
+        <w:rPr>
+          <w:rFonts w:ascii="Inconsolata" w:eastAsia="Times New Roman" w:hAnsi="Inconsolata" w:cs="Courier New"/>
+          <w:color w:val="D3D3D3"/>
+          <w:sz w:val="21"/>
+          <w:szCs w:val="21"/>
+          <w:bdr w:val="none" w:sz="0" w:space="0" w:color="auto" w:frame="1"/>
+          <w:shd w:val="clear" w:color="auto" w:fill="383B40"/>
+        </w:rPr>
+      </w:pPr>
+      <w:r>
+        <w:rPr>
+          <w:rFonts w:ascii="Inconsolata" w:eastAsia="Times New Roman" w:hAnsi="Inconsolata" w:cs="Courier New"/>
+          <w:color w:val="FFDDBE"/>
+          <w:sz w:val="21"/>
+          <w:szCs w:val="21"/>
+          <w:bdr w:val="none" w:sz="0" w:space="0" w:color="auto" w:frame="1"/>
+          <w:shd w:val="clear" w:color="auto" w:fill="383B40"/>
+        </w:rPr>
+        <w:t># mm/dd/YY H:M:S format</w:t>
+      </w:r>
+    </w:p>
+    <w:p>
+      <w:pPr>
+        <w:pBdr>
+          <w:top w:val="single" w:sz="6" w:space="12" w:color="D3DCE6"/>
+          <w:left w:val="single" w:sz="6" w:space="12" w:color="D3DCE6"/>
+          <w:bottom w:val="single" w:sz="6" w:space="12" w:color="D3DCE6"/>
+          <w:right w:val="single" w:sz="6" w:space="12" w:color="D3DCE6"/>
+        </w:pBdr>
+        <w:shd w:val="clear" w:color="auto" w:fill="383B40"/>
+        <w:tabs>
+          <w:tab w:val="left" w:pos="916"/>
+          <w:tab w:val="left" w:pos="1832"/>
+          <w:tab w:val="left" w:pos="2748"/>
+          <w:tab w:val="left" w:pos="3664"/>
+          <w:tab w:val="left" w:pos="4580"/>
+          <w:tab w:val="left" w:pos="5496"/>
+          <w:tab w:val="left" w:pos="6412"/>
+          <w:tab w:val="left" w:pos="7328"/>
+          <w:tab w:val="left" w:pos="8244"/>
+          <w:tab w:val="left" w:pos="9160"/>
+          <w:tab w:val="left" w:pos="10076"/>
+          <w:tab w:val="left" w:pos="10992"/>
+          <w:tab w:val="left" w:pos="11908"/>
+          <w:tab w:val="left" w:pos="12824"/>
+          <w:tab w:val="left" w:pos="13740"/>
+          <w:tab w:val="left" w:pos="14656"/>
+        </w:tabs>
+        <w:spacing w:after="0" w:line="300" w:lineRule="atLeast"/>
+        <w:rPr>
+          <w:rFonts w:ascii="Inconsolata" w:eastAsia="Times New Roman" w:hAnsi="Inconsolata" w:cs="Courier New"/>
+          <w:color w:val="D3D3D3"/>
+          <w:sz w:val="21"/>
+          <w:szCs w:val="21"/>
+          <w:bdr w:val="none" w:sz="0" w:space="0" w:color="auto" w:frame="1"/>
+          <w:shd w:val="clear" w:color="auto" w:fill="383B40"/>
+        </w:rPr>
+      </w:pPr>
+      <w:r>
+        <w:rPr>
+          <w:rFonts w:ascii="Inconsolata" w:eastAsia="Times New Roman" w:hAnsi="Inconsolata" w:cs="Courier New"/>
+          <w:color w:val="C678DD"/>
+          <w:sz w:val="21"/>
+          <w:szCs w:val="21"/>
+          <w:bdr w:val="none" w:sz="0" w:space="0" w:color="auto" w:frame="1"/>
+          <w:shd w:val="clear" w:color="auto" w:fill="383B40"/>
+        </w:rPr>
+        <w:t>print</w:t>
+      </w:r>
+      <w:r>
+        <w:rPr>
+          <w:rFonts w:ascii="Inconsolata" w:eastAsia="Times New Roman" w:hAnsi="Inconsolata" w:cs="Courier New"/>
+          <w:color w:val="D3D3D3"/>
+          <w:sz w:val="21"/>
+          <w:szCs w:val="21"/>
+          <w:bdr w:val="none" w:sz="0" w:space="0" w:color="auto" w:frame="1"/>
+          <w:shd w:val="clear" w:color="auto" w:fill="383B40"/>
+        </w:rPr>
+        <w:t>(</w:t>
+      </w:r>
+      <w:r>
+        <w:rPr>
+          <w:rFonts w:ascii="Inconsolata" w:eastAsia="Times New Roman" w:hAnsi="Inconsolata" w:cs="Courier New"/>
+          <w:color w:val="98C379"/>
+          <w:sz w:val="21"/>
+          <w:szCs w:val="21"/>
+          <w:bdr w:val="none" w:sz="0" w:space="0" w:color="auto" w:frame="1"/>
+          <w:shd w:val="clear" w:color="auto" w:fill="383B40"/>
+        </w:rPr>
+        <w:t>"s1:"</w:t>
+      </w:r>
+      <w:r>
+        <w:rPr>
+          <w:rFonts w:ascii="Inconsolata" w:eastAsia="Times New Roman" w:hAnsi="Inconsolata" w:cs="Courier New"/>
+          <w:color w:val="D3D3D3"/>
+          <w:sz w:val="21"/>
+          <w:szCs w:val="21"/>
+          <w:bdr w:val="none" w:sz="0" w:space="0" w:color="auto" w:frame="1"/>
+          <w:shd w:val="clear" w:color="auto" w:fill="383B40"/>
+        </w:rPr>
+        <w:t>, s1)</w:t>
+      </w:r>
+    </w:p>
+    <w:p>
+      <w:pPr>
+        <w:pBdr>
+          <w:top w:val="single" w:sz="6" w:space="12" w:color="D3DCE6"/>
+          <w:left w:val="single" w:sz="6" w:space="12" w:color="D3DCE6"/>
+          <w:bottom w:val="single" w:sz="6" w:space="12" w:color="D3DCE6"/>
+          <w:right w:val="single" w:sz="6" w:space="12" w:color="D3DCE6"/>
+        </w:pBdr>
+        <w:shd w:val="clear" w:color="auto" w:fill="383B40"/>
+        <w:tabs>
+          <w:tab w:val="left" w:pos="916"/>
+          <w:tab w:val="left" w:pos="1832"/>
+          <w:tab w:val="left" w:pos="2748"/>
+          <w:tab w:val="left" w:pos="3664"/>
+          <w:tab w:val="left" w:pos="4580"/>
+          <w:tab w:val="left" w:pos="5496"/>
+          <w:tab w:val="left" w:pos="6412"/>
+          <w:tab w:val="left" w:pos="7328"/>
+          <w:tab w:val="left" w:pos="8244"/>
+          <w:tab w:val="left" w:pos="9160"/>
+          <w:tab w:val="left" w:pos="10076"/>
+          <w:tab w:val="left" w:pos="10992"/>
+          <w:tab w:val="left" w:pos="11908"/>
+          <w:tab w:val="left" w:pos="12824"/>
+          <w:tab w:val="left" w:pos="13740"/>
+          <w:tab w:val="left" w:pos="14656"/>
+        </w:tabs>
+        <w:spacing w:after="0" w:line="300" w:lineRule="atLeast"/>
+        <w:rPr>
+          <w:rFonts w:ascii="Inconsolata" w:eastAsia="Times New Roman" w:hAnsi="Inconsolata" w:cs="Courier New"/>
+          <w:color w:val="D3D3D3"/>
+          <w:sz w:val="21"/>
+          <w:szCs w:val="21"/>
+          <w:bdr w:val="none" w:sz="0" w:space="0" w:color="auto" w:frame="1"/>
+          <w:shd w:val="clear" w:color="auto" w:fill="383B40"/>
+        </w:rPr>
+      </w:pPr>
+    </w:p>
+    <w:p>
+      <w:pPr>
+        <w:pBdr>
+          <w:top w:val="single" w:sz="6" w:space="12" w:color="D3DCE6"/>
+          <w:left w:val="single" w:sz="6" w:space="12" w:color="D3DCE6"/>
+          <w:bottom w:val="single" w:sz="6" w:space="12" w:color="D3DCE6"/>
+          <w:right w:val="single" w:sz="6" w:space="12" w:color="D3DCE6"/>
+        </w:pBdr>
+        <w:shd w:val="clear" w:color="auto" w:fill="383B40"/>
+        <w:tabs>
+          <w:tab w:val="left" w:pos="916"/>
+          <w:tab w:val="left" w:pos="1832"/>
+          <w:tab w:val="left" w:pos="2748"/>
+          <w:tab w:val="left" w:pos="3664"/>
+          <w:tab w:val="left" w:pos="4580"/>
+          <w:tab w:val="left" w:pos="5496"/>
+          <w:tab w:val="left" w:pos="6412"/>
+          <w:tab w:val="left" w:pos="7328"/>
+          <w:tab w:val="left" w:pos="8244"/>
+          <w:tab w:val="left" w:pos="9160"/>
+          <w:tab w:val="left" w:pos="10076"/>
+          <w:tab w:val="left" w:pos="10992"/>
+          <w:tab w:val="left" w:pos="11908"/>
+          <w:tab w:val="left" w:pos="12824"/>
+          <w:tab w:val="left" w:pos="13740"/>
+          <w:tab w:val="left" w:pos="14656"/>
+        </w:tabs>
+        <w:spacing w:after="0" w:line="300" w:lineRule="atLeast"/>
+        <w:rPr>
+          <w:rFonts w:ascii="Inconsolata" w:eastAsia="Times New Roman" w:hAnsi="Inconsolata" w:cs="Courier New"/>
+          <w:color w:val="D3D3D3"/>
+          <w:sz w:val="21"/>
+          <w:szCs w:val="21"/>
+          <w:bdr w:val="none" w:sz="0" w:space="0" w:color="auto" w:frame="1"/>
+          <w:shd w:val="clear" w:color="auto" w:fill="383B40"/>
+        </w:rPr>
+      </w:pPr>
+      <w:r>
+        <w:rPr>
+          <w:rFonts w:ascii="Inconsolata" w:eastAsia="Times New Roman" w:hAnsi="Inconsolata" w:cs="Courier New"/>
+          <w:color w:val="D3D3D3"/>
+          <w:sz w:val="21"/>
+          <w:szCs w:val="21"/>
+          <w:bdr w:val="none" w:sz="0" w:space="0" w:color="auto" w:frame="1"/>
+          <w:shd w:val="clear" w:color="auto" w:fill="383B40"/>
+        </w:rPr>
+        <w:t>s2 = now.strftime(</w:t>
+      </w:r>
+      <w:r>
+        <w:rPr>
+          <w:rFonts w:ascii="Inconsolata" w:eastAsia="Times New Roman" w:hAnsi="Inconsolata" w:cs="Courier New"/>
+          <w:color w:val="98C379"/>
+          <w:sz w:val="21"/>
+          <w:szCs w:val="21"/>
+          <w:bdr w:val="none" w:sz="0" w:space="0" w:color="auto" w:frame="1"/>
+          <w:shd w:val="clear" w:color="auto" w:fill="383B40"/>
+        </w:rPr>
+        <w:t>"%d/%m/%Y, %H:%M:%S"</w:t>
+      </w:r>
+      <w:r>
+        <w:rPr>
+          <w:rFonts w:ascii="Inconsolata" w:eastAsia="Times New Roman" w:hAnsi="Inconsolata" w:cs="Courier New"/>
+          <w:color w:val="D3D3D3"/>
+          <w:sz w:val="21"/>
+          <w:szCs w:val="21"/>
+          <w:bdr w:val="none" w:sz="0" w:space="0" w:color="auto" w:frame="1"/>
+          <w:shd w:val="clear" w:color="auto" w:fill="383B40"/>
+        </w:rPr>
+        <w:t>)</w:t>
+      </w:r>
+    </w:p>
+    <w:p>
+      <w:pPr>
+        <w:pBdr>
+          <w:top w:val="single" w:sz="6" w:space="12" w:color="D3DCE6"/>
+          <w:left w:val="single" w:sz="6" w:space="12" w:color="D3DCE6"/>
+          <w:bottom w:val="single" w:sz="6" w:space="12" w:color="D3DCE6"/>
+          <w:right w:val="single" w:sz="6" w:space="12" w:color="D3DCE6"/>
+        </w:pBdr>
+        <w:shd w:val="clear" w:color="auto" w:fill="383B40"/>
+        <w:tabs>
+          <w:tab w:val="left" w:pos="916"/>
+          <w:tab w:val="left" w:pos="1832"/>
+          <w:tab w:val="left" w:pos="2748"/>
+          <w:tab w:val="left" w:pos="3664"/>
+          <w:tab w:val="left" w:pos="4580"/>
+          <w:tab w:val="left" w:pos="5496"/>
+          <w:tab w:val="left" w:pos="6412"/>
+          <w:tab w:val="left" w:pos="7328"/>
+          <w:tab w:val="left" w:pos="8244"/>
+          <w:tab w:val="left" w:pos="9160"/>
+          <w:tab w:val="left" w:pos="10076"/>
+          <w:tab w:val="left" w:pos="10992"/>
+          <w:tab w:val="left" w:pos="11908"/>
+          <w:tab w:val="left" w:pos="12824"/>
+          <w:tab w:val="left" w:pos="13740"/>
+          <w:tab w:val="left" w:pos="14656"/>
+        </w:tabs>
+        <w:spacing w:after="0" w:line="300" w:lineRule="atLeast"/>
+        <w:rPr>
+          <w:rFonts w:ascii="Inconsolata" w:eastAsia="Times New Roman" w:hAnsi="Inconsolata" w:cs="Courier New"/>
+          <w:color w:val="D3D3D3"/>
+          <w:sz w:val="21"/>
+          <w:szCs w:val="21"/>
+          <w:bdr w:val="none" w:sz="0" w:space="0" w:color="auto" w:frame="1"/>
+          <w:shd w:val="clear" w:color="auto" w:fill="383B40"/>
+        </w:rPr>
+      </w:pPr>
+      <w:r>
+        <w:rPr>
+          <w:rFonts w:ascii="Inconsolata" w:eastAsia="Times New Roman" w:hAnsi="Inconsolata" w:cs="Courier New"/>
+          <w:color w:val="FFDDBE"/>
+          <w:sz w:val="21"/>
+          <w:szCs w:val="21"/>
+          <w:bdr w:val="none" w:sz="0" w:space="0" w:color="auto" w:frame="1"/>
+          <w:shd w:val="clear" w:color="auto" w:fill="383B40"/>
+        </w:rPr>
+        <w:t># dd/mm/YY H:M:S format</w:t>
+      </w:r>
+    </w:p>
+    <w:p>
+      <w:pPr>
+        <w:pBdr>
+          <w:top w:val="single" w:sz="6" w:space="12" w:color="D3DCE6"/>
+          <w:left w:val="single" w:sz="6" w:space="12" w:color="D3DCE6"/>
+          <w:bottom w:val="single" w:sz="6" w:space="12" w:color="D3DCE6"/>
+          <w:right w:val="single" w:sz="6" w:space="12" w:color="D3DCE6"/>
+        </w:pBdr>
+        <w:shd w:val="clear" w:color="auto" w:fill="383B40"/>
+        <w:tabs>
+          <w:tab w:val="left" w:pos="916"/>
+          <w:tab w:val="left" w:pos="1832"/>
+          <w:tab w:val="left" w:pos="2748"/>
+          <w:tab w:val="left" w:pos="3664"/>
+          <w:tab w:val="left" w:pos="4580"/>
+          <w:tab w:val="left" w:pos="5496"/>
+          <w:tab w:val="left" w:pos="6412"/>
+          <w:tab w:val="left" w:pos="7328"/>
+          <w:tab w:val="left" w:pos="8244"/>
+          <w:tab w:val="left" w:pos="9160"/>
+          <w:tab w:val="left" w:pos="10076"/>
+          <w:tab w:val="left" w:pos="10992"/>
+          <w:tab w:val="left" w:pos="11908"/>
+          <w:tab w:val="left" w:pos="12824"/>
+          <w:tab w:val="left" w:pos="13740"/>
+          <w:tab w:val="left" w:pos="14656"/>
+        </w:tabs>
+        <w:spacing w:after="0" w:line="300" w:lineRule="atLeast"/>
+        <w:rPr>
+          <w:rFonts w:ascii="Inconsolata" w:eastAsia="Times New Roman" w:hAnsi="Inconsolata" w:cs="Courier New"/>
+          <w:color w:val="D5D5D5"/>
+          <w:sz w:val="21"/>
+          <w:szCs w:val="21"/>
+        </w:rPr>
+      </w:pPr>
+      <w:r>
+        <w:rPr>
+          <w:rFonts w:ascii="Inconsolata" w:eastAsia="Times New Roman" w:hAnsi="Inconsolata" w:cs="Courier New"/>
+          <w:color w:val="C678DD"/>
+          <w:sz w:val="21"/>
+          <w:szCs w:val="21"/>
+          <w:bdr w:val="none" w:sz="0" w:space="0" w:color="auto" w:frame="1"/>
+          <w:shd w:val="clear" w:color="auto" w:fill="383B40"/>
+        </w:rPr>
+        <w:t>print</w:t>
+      </w:r>
+      <w:r>
+        <w:rPr>
+          <w:rFonts w:ascii="Inconsolata" w:eastAsia="Times New Roman" w:hAnsi="Inconsolata" w:cs="Courier New"/>
+          <w:color w:val="D3D3D3"/>
+          <w:sz w:val="21"/>
+          <w:szCs w:val="21"/>
+          <w:bdr w:val="none" w:sz="0" w:space="0" w:color="auto" w:frame="1"/>
+          <w:shd w:val="clear" w:color="auto" w:fill="383B40"/>
+        </w:rPr>
+        <w:t>(</w:t>
+      </w:r>
+      <w:r>
+        <w:rPr>
+          <w:rFonts w:ascii="Inconsolata" w:eastAsia="Times New Roman" w:hAnsi="Inconsolata" w:cs="Courier New"/>
+          <w:color w:val="98C379"/>
+          <w:sz w:val="21"/>
+          <w:szCs w:val="21"/>
+          <w:bdr w:val="none" w:sz="0" w:space="0" w:color="auto" w:frame="1"/>
+          <w:shd w:val="clear" w:color="auto" w:fill="383B40"/>
+        </w:rPr>
+        <w:t>"s2:"</w:t>
+      </w:r>
+      <w:r>
+        <w:rPr>
+          <w:rFonts w:ascii="Inconsolata" w:eastAsia="Times New Roman" w:hAnsi="Inconsolata" w:cs="Courier New"/>
+          <w:color w:val="D3D3D3"/>
+          <w:sz w:val="21"/>
+          <w:szCs w:val="21"/>
+          <w:bdr w:val="none" w:sz="0" w:space="0" w:color="auto" w:frame="1"/>
+          <w:shd w:val="clear" w:color="auto" w:fill="383B40"/>
+        </w:rPr>
+        <w:t>, s2)</w:t>
+      </w:r>
+    </w:p>
+    <w:p/>
+    <w:p>
+      <w:pPr>
+        <w:pStyle w:val="Heading2"/>
+      </w:pPr>
+      <w:r>
+        <w:t xml:space="preserve">Một số lưu ý: </w:t>
+      </w:r>
+      <w:r>
+        <w:t>https://blog.cloud365.vn/linux/datetime-python/</w:t>
+      </w:r>
+    </w:p>
     <w:sectPr>
       <w:headerReference w:type="even" r:id="rId7"/>
       <w:headerReference w:type="default" r:id="rId8"/>
@@ -3391,7 +5507,7 @@
 </file>
 
 <file path=word/endnotes.xml><?xml version="1.0" encoding="utf-8"?>
-<w:endnotes xmlns:wpc="http://schemas.microsoft.com/office/word/2010/wordprocessingCanvas" xmlns:cx="http://schemas.microsoft.com/office/drawing/2014/chartex" xmlns:cx1="http://schemas.microsoft.com/office/drawing/2015/9/8/chartex" xmlns:cx2="http://schemas.microsoft.com/office/drawing/2015/10/21/chartex" xmlns:cx3="http://schemas.microsoft.com/office/drawing/2016/5/9/chartex" xmlns:cx4="http://schemas.microsoft.com/office/drawing/2016/5/10/chartex" xmlns:cx5="http://schemas.microsoft.com/office/drawing/2016/5/11/chartex" xmlns:cx6="http://schemas.microsoft.com/office/drawing/2016/5/12/chartex" xmlns:cx7="http://schemas.microsoft.com/office/drawing/2016/5/13/chartex" xmlns:cx8="http://schemas.microsoft.com/office/drawing/2016/5/14/chartex" xmlns:mc="http://schemas.openxmlformats.org/markup-compatibility/2006" xmlns:aink="http://schemas.microsoft.com/office/drawing/2016/ink" xmlns:am3d="http://schemas.microsoft.com/office/drawing/2017/model3d" xmlns:o="urn:schemas-microsoft-com:office:office" xmlns:r="http://schemas.openxmlformats.org/officeDocument/2006/relationships" xmlns:m="http://schemas.openxmlformats.org/officeDocument/2006/math" xmlns:v="urn:schemas-microsoft-com:vml" xmlns:wp14="http://schemas.microsoft.com/office/word/2010/wordprocessingDrawing" xmlns:wp="http://schemas.openxmlformats.org/drawingml/2006/wordprocessingDrawing" xmlns:w10="urn:schemas-microsoft-com:office:word" xmlns:w="http://schemas.openxmlformats.org/wordprocessingml/2006/main" xmlns:w14="http://schemas.microsoft.com/office/word/2010/wordml" xmlns:w15="http://schemas.microsoft.com/office/word/2012/wordml" xmlns:w16cex="http://schemas.microsoft.com/office/word/2018/wordml/cex" xmlns:w16cid="http://schemas.microsoft.com/office/word/2016/wordml/cid" xmlns:w16="http://schemas.microsoft.com/office/word/2018/wordml" xmlns:w16sdtdh="http://schemas.microsoft.com/office/word/2020/wordml/sdtdatahash" xmlns:w16se="http://schemas.microsoft.com/office/word/2015/wordml/symex" xmlns:wpg="http://schemas.microsoft.com/office/word/2010/wordprocessingGroup" xmlns:wpi="http://schemas.microsoft.com/office/word/2010/wordprocessingInk" xmlns:wne="http://schemas.microsoft.com/office/word/2006/wordml" xmlns:wps="http://schemas.microsoft.com/office/word/2010/wordprocessingShape" mc:Ignorable="w14 w15 w16se w16cid w16 w16cex w16sdtdh wp14">
+<w:endnotes xmlns:wpc="http://schemas.microsoft.com/office/word/2010/wordprocessingCanvas" xmlns:cx="http://schemas.microsoft.com/office/drawing/2014/chartex" xmlns:cx1="http://schemas.microsoft.com/office/drawing/2015/9/8/chartex" xmlns:cx2="http://schemas.microsoft.com/office/drawing/2015/10/21/chartex" xmlns:cx3="http://schemas.microsoft.com/office/drawing/2016/5/9/chartex" xmlns:cx4="http://schemas.microsoft.com/office/drawing/2016/5/10/chartex" xmlns:cx5="http://schemas.microsoft.com/office/drawing/2016/5/11/chartex" xmlns:cx6="http://schemas.microsoft.com/office/drawing/2016/5/12/chartex" xmlns:cx7="http://schemas.microsoft.com/office/drawing/2016/5/13/chartex" xmlns:cx8="http://schemas.microsoft.com/office/drawing/2016/5/14/chartex" xmlns:mc="http://schemas.openxmlformats.org/markup-compatibility/2006" xmlns:aink="http://schemas.microsoft.com/office/drawing/2016/ink" xmlns:am3d="http://schemas.microsoft.com/office/drawing/2017/model3d" xmlns:o="urn:schemas-microsoft-com:office:office" xmlns:oel="http://schemas.microsoft.com/office/2019/extlst" xmlns:r="http://schemas.openxmlformats.org/officeDocument/2006/relationships" xmlns:m="http://schemas.openxmlformats.org/officeDocument/2006/math" xmlns:v="urn:schemas-microsoft-com:vml" xmlns:wp14="http://schemas.microsoft.com/office/word/2010/wordprocessingDrawing" xmlns:wp="http://schemas.openxmlformats.org/drawingml/2006/wordprocessingDrawing" xmlns:w10="urn:schemas-microsoft-com:office:word" xmlns:w="http://schemas.openxmlformats.org/wordprocessingml/2006/main" xmlns:w14="http://schemas.microsoft.com/office/word/2010/wordml" xmlns:w15="http://schemas.microsoft.com/office/word/2012/wordml" xmlns:w16cex="http://schemas.microsoft.com/office/word/2018/wordml/cex" xmlns:w16cid="http://schemas.microsoft.com/office/word/2016/wordml/cid" xmlns:w16="http://schemas.microsoft.com/office/word/2018/wordml" xmlns:w16sdtdh="http://schemas.microsoft.com/office/word/2020/wordml/sdtdatahash" xmlns:w16se="http://schemas.microsoft.com/office/word/2015/wordml/symex" xmlns:wpg="http://schemas.microsoft.com/office/word/2010/wordprocessingGroup" xmlns:wpi="http://schemas.microsoft.com/office/word/2010/wordprocessingInk" xmlns:wne="http://schemas.microsoft.com/office/word/2006/wordml" xmlns:wps="http://schemas.microsoft.com/office/word/2010/wordprocessingShape" mc:Ignorable="w14 w15 w16se w16cid w16 w16cex w16sdtdh wp14">
   <w:endnote w:type="separator" w:id="-1">
     <w:p>
       <w:pPr>
@@ -3416,7 +5532,7 @@
 </file>
 
 <file path=word/footer1.xml><?xml version="1.0" encoding="utf-8"?>
-<w:ftr xmlns:wpc="http://schemas.microsoft.com/office/word/2010/wordprocessingCanvas" xmlns:cx="http://schemas.microsoft.com/office/drawing/2014/chartex" xmlns:cx1="http://schemas.microsoft.com/office/drawing/2015/9/8/chartex" xmlns:cx2="http://schemas.microsoft.com/office/drawing/2015/10/21/chartex" xmlns:cx3="http://schemas.microsoft.com/office/drawing/2016/5/9/chartex" xmlns:cx4="http://schemas.microsoft.com/office/drawing/2016/5/10/chartex" xmlns:cx5="http://schemas.microsoft.com/office/drawing/2016/5/11/chartex" xmlns:cx6="http://schemas.microsoft.com/office/drawing/2016/5/12/chartex" xmlns:cx7="http://schemas.microsoft.com/office/drawing/2016/5/13/chartex" xmlns:cx8="http://schemas.microsoft.com/office/drawing/2016/5/14/chartex" xmlns:mc="http://schemas.openxmlformats.org/markup-compatibility/2006" xmlns:aink="http://schemas.microsoft.com/office/drawing/2016/ink" xmlns:am3d="http://schemas.microsoft.com/office/drawing/2017/model3d" xmlns:o="urn:schemas-microsoft-com:office:office" xmlns:r="http://schemas.openxmlformats.org/officeDocument/2006/relationships" xmlns:m="http://schemas.openxmlformats.org/officeDocument/2006/math" xmlns:v="urn:schemas-microsoft-com:vml" xmlns:wp14="http://schemas.microsoft.com/office/word/2010/wordprocessingDrawing" xmlns:wp="http://schemas.openxmlformats.org/drawingml/2006/wordprocessingDrawing" xmlns:w10="urn:schemas-microsoft-com:office:word" xmlns:w="http://schemas.openxmlformats.org/wordprocessingml/2006/main" xmlns:w14="http://schemas.microsoft.com/office/word/2010/wordml" xmlns:w15="http://schemas.microsoft.com/office/word/2012/wordml" xmlns:w16cex="http://schemas.microsoft.com/office/word/2018/wordml/cex" xmlns:w16cid="http://schemas.microsoft.com/office/word/2016/wordml/cid" xmlns:w16="http://schemas.microsoft.com/office/word/2018/wordml" xmlns:w16sdtdh="http://schemas.microsoft.com/office/word/2020/wordml/sdtdatahash" xmlns:w16se="http://schemas.microsoft.com/office/word/2015/wordml/symex" xmlns:wpg="http://schemas.microsoft.com/office/word/2010/wordprocessingGroup" xmlns:wpi="http://schemas.microsoft.com/office/word/2010/wordprocessingInk" xmlns:wne="http://schemas.microsoft.com/office/word/2006/wordml" xmlns:wps="http://schemas.microsoft.com/office/word/2010/wordprocessingShape" mc:Ignorable="w14 w15 w16se w16cid w16 w16cex w16sdtdh wp14">
+<w:ftr xmlns:wpc="http://schemas.microsoft.com/office/word/2010/wordprocessingCanvas" xmlns:cx="http://schemas.microsoft.com/office/drawing/2014/chartex" xmlns:cx1="http://schemas.microsoft.com/office/drawing/2015/9/8/chartex" xmlns:cx2="http://schemas.microsoft.com/office/drawing/2015/10/21/chartex" xmlns:cx3="http://schemas.microsoft.com/office/drawing/2016/5/9/chartex" xmlns:cx4="http://schemas.microsoft.com/office/drawing/2016/5/10/chartex" xmlns:cx5="http://schemas.microsoft.com/office/drawing/2016/5/11/chartex" xmlns:cx6="http://schemas.microsoft.com/office/drawing/2016/5/12/chartex" xmlns:cx7="http://schemas.microsoft.com/office/drawing/2016/5/13/chartex" xmlns:cx8="http://schemas.microsoft.com/office/drawing/2016/5/14/chartex" xmlns:mc="http://schemas.openxmlformats.org/markup-compatibility/2006" xmlns:aink="http://schemas.microsoft.com/office/drawing/2016/ink" xmlns:am3d="http://schemas.microsoft.com/office/drawing/2017/model3d" xmlns:o="urn:schemas-microsoft-com:office:office" xmlns:oel="http://schemas.microsoft.com/office/2019/extlst" xmlns:r="http://schemas.openxmlformats.org/officeDocument/2006/relationships" xmlns:m="http://schemas.openxmlformats.org/officeDocument/2006/math" xmlns:v="urn:schemas-microsoft-com:vml" xmlns:wp14="http://schemas.microsoft.com/office/word/2010/wordprocessingDrawing" xmlns:wp="http://schemas.openxmlformats.org/drawingml/2006/wordprocessingDrawing" xmlns:w10="urn:schemas-microsoft-com:office:word" xmlns:w="http://schemas.openxmlformats.org/wordprocessingml/2006/main" xmlns:w14="http://schemas.microsoft.com/office/word/2010/wordml" xmlns:w15="http://schemas.microsoft.com/office/word/2012/wordml" xmlns:w16cex="http://schemas.microsoft.com/office/word/2018/wordml/cex" xmlns:w16cid="http://schemas.microsoft.com/office/word/2016/wordml/cid" xmlns:w16="http://schemas.microsoft.com/office/word/2018/wordml" xmlns:w16sdtdh="http://schemas.microsoft.com/office/word/2020/wordml/sdtdatahash" xmlns:w16se="http://schemas.microsoft.com/office/word/2015/wordml/symex" xmlns:wpg="http://schemas.microsoft.com/office/word/2010/wordprocessingGroup" xmlns:wpi="http://schemas.microsoft.com/office/word/2010/wordprocessingInk" xmlns:wne="http://schemas.microsoft.com/office/word/2006/wordml" xmlns:wps="http://schemas.microsoft.com/office/word/2010/wordprocessingShape" mc:Ignorable="w14 w15 w16se w16cid w16 w16cex w16sdtdh wp14">
   <w:p>
     <w:pPr>
       <w:pStyle w:val="Footer"/>
@@ -3426,7 +5542,7 @@
 </file>
 
 <file path=word/footer2.xml><?xml version="1.0" encoding="utf-8"?>
-<w:ftr xmlns:wpc="http://schemas.microsoft.com/office/word/2010/wordprocessingCanvas" xmlns:cx="http://schemas.microsoft.com/office/drawing/2014/chartex" xmlns:cx1="http://schemas.microsoft.com/office/drawing/2015/9/8/chartex" xmlns:cx2="http://schemas.microsoft.com/office/drawing/2015/10/21/chartex" xmlns:cx3="http://schemas.microsoft.com/office/drawing/2016/5/9/chartex" xmlns:cx4="http://schemas.microsoft.com/office/drawing/2016/5/10/chartex" xmlns:cx5="http://schemas.microsoft.com/office/drawing/2016/5/11/chartex" xmlns:cx6="http://schemas.microsoft.com/office/drawing/2016/5/12/chartex" xmlns:cx7="http://schemas.microsoft.com/office/drawing/2016/5/13/chartex" xmlns:cx8="http://schemas.microsoft.com/office/drawing/2016/5/14/chartex" xmlns:mc="http://schemas.openxmlformats.org/markup-compatibility/2006" xmlns:aink="http://schemas.microsoft.com/office/drawing/2016/ink" xmlns:am3d="http://schemas.microsoft.com/office/drawing/2017/model3d" xmlns:o="urn:schemas-microsoft-com:office:office" xmlns:r="http://schemas.openxmlformats.org/officeDocument/2006/relationships" xmlns:m="http://schemas.openxmlformats.org/officeDocument/2006/math" xmlns:v="urn:schemas-microsoft-com:vml" xmlns:wp14="http://schemas.microsoft.com/office/word/2010/wordprocessingDrawing" xmlns:wp="http://schemas.openxmlformats.org/drawingml/2006/wordprocessingDrawing" xmlns:w10="urn:schemas-microsoft-com:office:word" xmlns:w="http://schemas.openxmlformats.org/wordprocessingml/2006/main" xmlns:w14="http://schemas.microsoft.com/office/word/2010/wordml" xmlns:w15="http://schemas.microsoft.com/office/word/2012/wordml" xmlns:w16cex="http://schemas.microsoft.com/office/word/2018/wordml/cex" xmlns:w16cid="http://schemas.microsoft.com/office/word/2016/wordml/cid" xmlns:w16="http://schemas.microsoft.com/office/word/2018/wordml" xmlns:w16sdtdh="http://schemas.microsoft.com/office/word/2020/wordml/sdtdatahash" xmlns:w16se="http://schemas.microsoft.com/office/word/2015/wordml/symex" xmlns:wpg="http://schemas.microsoft.com/office/word/2010/wordprocessingGroup" xmlns:wpi="http://schemas.microsoft.com/office/word/2010/wordprocessingInk" xmlns:wne="http://schemas.microsoft.com/office/word/2006/wordml" xmlns:wps="http://schemas.microsoft.com/office/word/2010/wordprocessingShape" mc:Ignorable="w14 w15 w16se w16cid w16 w16cex w16sdtdh wp14">
+<w:ftr xmlns:wpc="http://schemas.microsoft.com/office/word/2010/wordprocessingCanvas" xmlns:cx="http://schemas.microsoft.com/office/drawing/2014/chartex" xmlns:cx1="http://schemas.microsoft.com/office/drawing/2015/9/8/chartex" xmlns:cx2="http://schemas.microsoft.com/office/drawing/2015/10/21/chartex" xmlns:cx3="http://schemas.microsoft.com/office/drawing/2016/5/9/chartex" xmlns:cx4="http://schemas.microsoft.com/office/drawing/2016/5/10/chartex" xmlns:cx5="http://schemas.microsoft.com/office/drawing/2016/5/11/chartex" xmlns:cx6="http://schemas.microsoft.com/office/drawing/2016/5/12/chartex" xmlns:cx7="http://schemas.microsoft.com/office/drawing/2016/5/13/chartex" xmlns:cx8="http://schemas.microsoft.com/office/drawing/2016/5/14/chartex" xmlns:mc="http://schemas.openxmlformats.org/markup-compatibility/2006" xmlns:aink="http://schemas.microsoft.com/office/drawing/2016/ink" xmlns:am3d="http://schemas.microsoft.com/office/drawing/2017/model3d" xmlns:o="urn:schemas-microsoft-com:office:office" xmlns:oel="http://schemas.microsoft.com/office/2019/extlst" xmlns:r="http://schemas.openxmlformats.org/officeDocument/2006/relationships" xmlns:m="http://schemas.openxmlformats.org/officeDocument/2006/math" xmlns:v="urn:schemas-microsoft-com:vml" xmlns:wp14="http://schemas.microsoft.com/office/word/2010/wordprocessingDrawing" xmlns:wp="http://schemas.openxmlformats.org/drawingml/2006/wordprocessingDrawing" xmlns:w10="urn:schemas-microsoft-com:office:word" xmlns:w="http://schemas.openxmlformats.org/wordprocessingml/2006/main" xmlns:w14="http://schemas.microsoft.com/office/word/2010/wordml" xmlns:w15="http://schemas.microsoft.com/office/word/2012/wordml" xmlns:w16cex="http://schemas.microsoft.com/office/word/2018/wordml/cex" xmlns:w16cid="http://schemas.microsoft.com/office/word/2016/wordml/cid" xmlns:w16="http://schemas.microsoft.com/office/word/2018/wordml" xmlns:w16sdtdh="http://schemas.microsoft.com/office/word/2020/wordml/sdtdatahash" xmlns:w16se="http://schemas.microsoft.com/office/word/2015/wordml/symex" xmlns:wpg="http://schemas.microsoft.com/office/word/2010/wordprocessingGroup" xmlns:wpi="http://schemas.microsoft.com/office/word/2010/wordprocessingInk" xmlns:wne="http://schemas.microsoft.com/office/word/2006/wordml" xmlns:wps="http://schemas.microsoft.com/office/word/2010/wordprocessingShape" mc:Ignorable="w14 w15 w16se w16cid w16 w16cex w16sdtdh wp14">
   <w:p>
     <w:pPr>
       <w:pStyle w:val="Footer"/>
@@ -3436,7 +5552,7 @@
 </file>
 
 <file path=word/footer3.xml><?xml version="1.0" encoding="utf-8"?>
-<w:ftr xmlns:wpc="http://schemas.microsoft.com/office/word/2010/wordprocessingCanvas" xmlns:cx="http://schemas.microsoft.com/office/drawing/2014/chartex" xmlns:cx1="http://schemas.microsoft.com/office/drawing/2015/9/8/chartex" xmlns:cx2="http://schemas.microsoft.com/office/drawing/2015/10/21/chartex" xmlns:cx3="http://schemas.microsoft.com/office/drawing/2016/5/9/chartex" xmlns:cx4="http://schemas.microsoft.com/office/drawing/2016/5/10/chartex" xmlns:cx5="http://schemas.microsoft.com/office/drawing/2016/5/11/chartex" xmlns:cx6="http://schemas.microsoft.com/office/drawing/2016/5/12/chartex" xmlns:cx7="http://schemas.microsoft.com/office/drawing/2016/5/13/chartex" xmlns:cx8="http://schemas.microsoft.com/office/drawing/2016/5/14/chartex" xmlns:mc="http://schemas.openxmlformats.org/markup-compatibility/2006" xmlns:aink="http://schemas.microsoft.com/office/drawing/2016/ink" xmlns:am3d="http://schemas.microsoft.com/office/drawing/2017/model3d" xmlns:o="urn:schemas-microsoft-com:office:office" xmlns:r="http://schemas.openxmlformats.org/officeDocument/2006/relationships" xmlns:m="http://schemas.openxmlformats.org/officeDocument/2006/math" xmlns:v="urn:schemas-microsoft-com:vml" xmlns:wp14="http://schemas.microsoft.com/office/word/2010/wordprocessingDrawing" xmlns:wp="http://schemas.openxmlformats.org/drawingml/2006/wordprocessingDrawing" xmlns:w10="urn:schemas-microsoft-com:office:word" xmlns:w="http://schemas.openxmlformats.org/wordprocessingml/2006/main" xmlns:w14="http://schemas.microsoft.com/office/word/2010/wordml" xmlns:w15="http://schemas.microsoft.com/office/word/2012/wordml" xmlns:w16cex="http://schemas.microsoft.com/office/word/2018/wordml/cex" xmlns:w16cid="http://schemas.microsoft.com/office/word/2016/wordml/cid" xmlns:w16="http://schemas.microsoft.com/office/word/2018/wordml" xmlns:w16sdtdh="http://schemas.microsoft.com/office/word/2020/wordml/sdtdatahash" xmlns:w16se="http://schemas.microsoft.com/office/word/2015/wordml/symex" xmlns:wpg="http://schemas.microsoft.com/office/word/2010/wordprocessingGroup" xmlns:wpi="http://schemas.microsoft.com/office/word/2010/wordprocessingInk" xmlns:wne="http://schemas.microsoft.com/office/word/2006/wordml" xmlns:wps="http://schemas.microsoft.com/office/word/2010/wordprocessingShape" mc:Ignorable="w14 w15 w16se w16cid w16 w16cex w16sdtdh wp14">
+<w:ftr xmlns:wpc="http://schemas.microsoft.com/office/word/2010/wordprocessingCanvas" xmlns:cx="http://schemas.microsoft.com/office/drawing/2014/chartex" xmlns:cx1="http://schemas.microsoft.com/office/drawing/2015/9/8/chartex" xmlns:cx2="http://schemas.microsoft.com/office/drawing/2015/10/21/chartex" xmlns:cx3="http://schemas.microsoft.com/office/drawing/2016/5/9/chartex" xmlns:cx4="http://schemas.microsoft.com/office/drawing/2016/5/10/chartex" xmlns:cx5="http://schemas.microsoft.com/office/drawing/2016/5/11/chartex" xmlns:cx6="http://schemas.microsoft.com/office/drawing/2016/5/12/chartex" xmlns:cx7="http://schemas.microsoft.com/office/drawing/2016/5/13/chartex" xmlns:cx8="http://schemas.microsoft.com/office/drawing/2016/5/14/chartex" xmlns:mc="http://schemas.openxmlformats.org/markup-compatibility/2006" xmlns:aink="http://schemas.microsoft.com/office/drawing/2016/ink" xmlns:am3d="http://schemas.microsoft.com/office/drawing/2017/model3d" xmlns:o="urn:schemas-microsoft-com:office:office" xmlns:oel="http://schemas.microsoft.com/office/2019/extlst" xmlns:r="http://schemas.openxmlformats.org/officeDocument/2006/relationships" xmlns:m="http://schemas.openxmlformats.org/officeDocument/2006/math" xmlns:v="urn:schemas-microsoft-com:vml" xmlns:wp14="http://schemas.microsoft.com/office/word/2010/wordprocessingDrawing" xmlns:wp="http://schemas.openxmlformats.org/drawingml/2006/wordprocessingDrawing" xmlns:w10="urn:schemas-microsoft-com:office:word" xmlns:w="http://schemas.openxmlformats.org/wordprocessingml/2006/main" xmlns:w14="http://schemas.microsoft.com/office/word/2010/wordml" xmlns:w15="http://schemas.microsoft.com/office/word/2012/wordml" xmlns:w16cex="http://schemas.microsoft.com/office/word/2018/wordml/cex" xmlns:w16cid="http://schemas.microsoft.com/office/word/2016/wordml/cid" xmlns:w16="http://schemas.microsoft.com/office/word/2018/wordml" xmlns:w16sdtdh="http://schemas.microsoft.com/office/word/2020/wordml/sdtdatahash" xmlns:w16se="http://schemas.microsoft.com/office/word/2015/wordml/symex" xmlns:wpg="http://schemas.microsoft.com/office/word/2010/wordprocessingGroup" xmlns:wpi="http://schemas.microsoft.com/office/word/2010/wordprocessingInk" xmlns:wne="http://schemas.microsoft.com/office/word/2006/wordml" xmlns:wps="http://schemas.microsoft.com/office/word/2010/wordprocessingShape" mc:Ignorable="w14 w15 w16se w16cid w16 w16cex w16sdtdh wp14">
   <w:p>
     <w:pPr>
       <w:pStyle w:val="Footer"/>
@@ -3446,7 +5562,7 @@
 </file>
 
 <file path=word/footnotes.xml><?xml version="1.0" encoding="utf-8"?>
-<w:footnotes xmlns:wpc="http://schemas.microsoft.com/office/word/2010/wordprocessingCanvas" xmlns:cx="http://schemas.microsoft.com/office/drawing/2014/chartex" xmlns:cx1="http://schemas.microsoft.com/office/drawing/2015/9/8/chartex" xmlns:cx2="http://schemas.microsoft.com/office/drawing/2015/10/21/chartex" xmlns:cx3="http://schemas.microsoft.com/office/drawing/2016/5/9/chartex" xmlns:cx4="http://schemas.microsoft.com/office/drawing/2016/5/10/chartex" xmlns:cx5="http://schemas.microsoft.com/office/drawing/2016/5/11/chartex" xmlns:cx6="http://schemas.microsoft.com/office/drawing/2016/5/12/chartex" xmlns:cx7="http://schemas.microsoft.com/office/drawing/2016/5/13/chartex" xmlns:cx8="http://schemas.microsoft.com/office/drawing/2016/5/14/chartex" xmlns:mc="http://schemas.openxmlformats.org/markup-compatibility/2006" xmlns:aink="http://schemas.microsoft.com/office/drawing/2016/ink" xmlns:am3d="http://schemas.microsoft.com/office/drawing/2017/model3d" xmlns:o="urn:schemas-microsoft-com:office:office" xmlns:r="http://schemas.openxmlformats.org/officeDocument/2006/relationships" xmlns:m="http://schemas.openxmlformats.org/officeDocument/2006/math" xmlns:v="urn:schemas-microsoft-com:vml" xmlns:wp14="http://schemas.microsoft.com/office/word/2010/wordprocessingDrawing" xmlns:wp="http://schemas.openxmlformats.org/drawingml/2006/wordprocessingDrawing" xmlns:w10="urn:schemas-microsoft-com:office:word" xmlns:w="http://schemas.openxmlformats.org/wordprocessingml/2006/main" xmlns:w14="http://schemas.microsoft.com/office/word/2010/wordml" xmlns:w15="http://schemas.microsoft.com/office/word/2012/wordml" xmlns:w16cex="http://schemas.microsoft.com/office/word/2018/wordml/cex" xmlns:w16cid="http://schemas.microsoft.com/office/word/2016/wordml/cid" xmlns:w16="http://schemas.microsoft.com/office/word/2018/wordml" xmlns:w16sdtdh="http://schemas.microsoft.com/office/word/2020/wordml/sdtdatahash" xmlns:w16se="http://schemas.microsoft.com/office/word/2015/wordml/symex" xmlns:wpg="http://schemas.microsoft.com/office/word/2010/wordprocessingGroup" xmlns:wpi="http://schemas.microsoft.com/office/word/2010/wordprocessingInk" xmlns:wne="http://schemas.microsoft.com/office/word/2006/wordml" xmlns:wps="http://schemas.microsoft.com/office/word/2010/wordprocessingShape" mc:Ignorable="w14 w15 w16se w16cid w16 w16cex w16sdtdh wp14">
+<w:footnotes xmlns:wpc="http://schemas.microsoft.com/office/word/2010/wordprocessingCanvas" xmlns:cx="http://schemas.microsoft.com/office/drawing/2014/chartex" xmlns:cx1="http://schemas.microsoft.com/office/drawing/2015/9/8/chartex" xmlns:cx2="http://schemas.microsoft.com/office/drawing/2015/10/21/chartex" xmlns:cx3="http://schemas.microsoft.com/office/drawing/2016/5/9/chartex" xmlns:cx4="http://schemas.microsoft.com/office/drawing/2016/5/10/chartex" xmlns:cx5="http://schemas.microsoft.com/office/drawing/2016/5/11/chartex" xmlns:cx6="http://schemas.microsoft.com/office/drawing/2016/5/12/chartex" xmlns:cx7="http://schemas.microsoft.com/office/drawing/2016/5/13/chartex" xmlns:cx8="http://schemas.microsoft.com/office/drawing/2016/5/14/chartex" xmlns:mc="http://schemas.openxmlformats.org/markup-compatibility/2006" xmlns:aink="http://schemas.microsoft.com/office/drawing/2016/ink" xmlns:am3d="http://schemas.microsoft.com/office/drawing/2017/model3d" xmlns:o="urn:schemas-microsoft-com:office:office" xmlns:oel="http://schemas.microsoft.com/office/2019/extlst" xmlns:r="http://schemas.openxmlformats.org/officeDocument/2006/relationships" xmlns:m="http://schemas.openxmlformats.org/officeDocument/2006/math" xmlns:v="urn:schemas-microsoft-com:vml" xmlns:wp14="http://schemas.microsoft.com/office/word/2010/wordprocessingDrawing" xmlns:wp="http://schemas.openxmlformats.org/drawingml/2006/wordprocessingDrawing" xmlns:w10="urn:schemas-microsoft-com:office:word" xmlns:w="http://schemas.openxmlformats.org/wordprocessingml/2006/main" xmlns:w14="http://schemas.microsoft.com/office/word/2010/wordml" xmlns:w15="http://schemas.microsoft.com/office/word/2012/wordml" xmlns:w16cex="http://schemas.microsoft.com/office/word/2018/wordml/cex" xmlns:w16cid="http://schemas.microsoft.com/office/word/2016/wordml/cid" xmlns:w16="http://schemas.microsoft.com/office/word/2018/wordml" xmlns:w16sdtdh="http://schemas.microsoft.com/office/word/2020/wordml/sdtdatahash" xmlns:w16se="http://schemas.microsoft.com/office/word/2015/wordml/symex" xmlns:wpg="http://schemas.microsoft.com/office/word/2010/wordprocessingGroup" xmlns:wpi="http://schemas.microsoft.com/office/word/2010/wordprocessingInk" xmlns:wne="http://schemas.microsoft.com/office/word/2006/wordml" xmlns:wps="http://schemas.microsoft.com/office/word/2010/wordprocessingShape" mc:Ignorable="w14 w15 w16se w16cid w16 w16cex w16sdtdh wp14">
   <w:footnote w:type="separator" w:id="-1">
     <w:p>
       <w:pPr>
@@ -3471,7 +5587,7 @@
 </file>
 
 <file path=word/header1.xml><?xml version="1.0" encoding="utf-8"?>
-<w:hdr xmlns:wpc="http://schemas.microsoft.com/office/word/2010/wordprocessingCanvas" xmlns:cx="http://schemas.microsoft.com/office/drawing/2014/chartex" xmlns:cx1="http://schemas.microsoft.com/office/drawing/2015/9/8/chartex" xmlns:cx2="http://schemas.microsoft.com/office/drawing/2015/10/21/chartex" xmlns:cx3="http://schemas.microsoft.com/office/drawing/2016/5/9/chartex" xmlns:cx4="http://schemas.microsoft.com/office/drawing/2016/5/10/chartex" xmlns:cx5="http://schemas.microsoft.com/office/drawing/2016/5/11/chartex" xmlns:cx6="http://schemas.microsoft.com/office/drawing/2016/5/12/chartex" xmlns:cx7="http://schemas.microsoft.com/office/drawing/2016/5/13/chartex" xmlns:cx8="http://schemas.microsoft.com/office/drawing/2016/5/14/chartex" xmlns:mc="http://schemas.openxmlformats.org/markup-compatibility/2006" xmlns:aink="http://schemas.microsoft.com/office/drawing/2016/ink" xmlns:am3d="http://schemas.microsoft.com/office/drawing/2017/model3d" xmlns:o="urn:schemas-microsoft-com:office:office" xmlns:r="http://schemas.openxmlformats.org/officeDocument/2006/relationships" xmlns:m="http://schemas.openxmlformats.org/officeDocument/2006/math" xmlns:v="urn:schemas-microsoft-com:vml" xmlns:wp14="http://schemas.microsoft.com/office/word/2010/wordprocessingDrawing" xmlns:wp="http://schemas.openxmlformats.org/drawingml/2006/wordprocessingDrawing" xmlns:w10="urn:schemas-microsoft-com:office:word" xmlns:w="http://schemas.openxmlformats.org/wordprocessingml/2006/main" xmlns:w14="http://schemas.microsoft.com/office/word/2010/wordml" xmlns:w15="http://schemas.microsoft.com/office/word/2012/wordml" xmlns:w16cex="http://schemas.microsoft.com/office/word/2018/wordml/cex" xmlns:w16cid="http://schemas.microsoft.com/office/word/2016/wordml/cid" xmlns:w16="http://schemas.microsoft.com/office/word/2018/wordml" xmlns:w16sdtdh="http://schemas.microsoft.com/office/word/2020/wordml/sdtdatahash" xmlns:w16se="http://schemas.microsoft.com/office/word/2015/wordml/symex" xmlns:wpg="http://schemas.microsoft.com/office/word/2010/wordprocessingGroup" xmlns:wpi="http://schemas.microsoft.com/office/word/2010/wordprocessingInk" xmlns:wne="http://schemas.microsoft.com/office/word/2006/wordml" xmlns:wps="http://schemas.microsoft.com/office/word/2010/wordprocessingShape" mc:Ignorable="w14 w15 w16se w16cid w16 w16cex w16sdtdh wp14">
+<w:hdr xmlns:wpc="http://schemas.microsoft.com/office/word/2010/wordprocessingCanvas" xmlns:cx="http://schemas.microsoft.com/office/drawing/2014/chartex" xmlns:cx1="http://schemas.microsoft.com/office/drawing/2015/9/8/chartex" xmlns:cx2="http://schemas.microsoft.com/office/drawing/2015/10/21/chartex" xmlns:cx3="http://schemas.microsoft.com/office/drawing/2016/5/9/chartex" xmlns:cx4="http://schemas.microsoft.com/office/drawing/2016/5/10/chartex" xmlns:cx5="http://schemas.microsoft.com/office/drawing/2016/5/11/chartex" xmlns:cx6="http://schemas.microsoft.com/office/drawing/2016/5/12/chartex" xmlns:cx7="http://schemas.microsoft.com/office/drawing/2016/5/13/chartex" xmlns:cx8="http://schemas.microsoft.com/office/drawing/2016/5/14/chartex" xmlns:mc="http://schemas.openxmlformats.org/markup-compatibility/2006" xmlns:aink="http://schemas.microsoft.com/office/drawing/2016/ink" xmlns:am3d="http://schemas.microsoft.com/office/drawing/2017/model3d" xmlns:o="urn:schemas-microsoft-com:office:office" xmlns:oel="http://schemas.microsoft.com/office/2019/extlst" xmlns:r="http://schemas.openxmlformats.org/officeDocument/2006/relationships" xmlns:m="http://schemas.openxmlformats.org/officeDocument/2006/math" xmlns:v="urn:schemas-microsoft-com:vml" xmlns:wp14="http://schemas.microsoft.com/office/word/2010/wordprocessingDrawing" xmlns:wp="http://schemas.openxmlformats.org/drawingml/2006/wordprocessingDrawing" xmlns:w10="urn:schemas-microsoft-com:office:word" xmlns:w="http://schemas.openxmlformats.org/wordprocessingml/2006/main" xmlns:w14="http://schemas.microsoft.com/office/word/2010/wordml" xmlns:w15="http://schemas.microsoft.com/office/word/2012/wordml" xmlns:w16cex="http://schemas.microsoft.com/office/word/2018/wordml/cex" xmlns:w16cid="http://schemas.microsoft.com/office/word/2016/wordml/cid" xmlns:w16="http://schemas.microsoft.com/office/word/2018/wordml" xmlns:w16sdtdh="http://schemas.microsoft.com/office/word/2020/wordml/sdtdatahash" xmlns:w16se="http://schemas.microsoft.com/office/word/2015/wordml/symex" xmlns:wpg="http://schemas.microsoft.com/office/word/2010/wordprocessingGroup" xmlns:wpi="http://schemas.microsoft.com/office/word/2010/wordprocessingInk" xmlns:wne="http://schemas.microsoft.com/office/word/2006/wordml" xmlns:wps="http://schemas.microsoft.com/office/word/2010/wordprocessingShape" mc:Ignorable="w14 w15 w16se w16cid w16 w16cex w16sdtdh wp14">
   <w:p>
     <w:pPr>
       <w:pStyle w:val="Header"/>
@@ -3508,6 +5624,7 @@
         <v:shape id="PowerPlusWaterMarkObject61214829" o:spid="_x0000_s1026" type="#_x0000_t136" style="position:absolute;margin-left:0;margin-top:0;width:507.6pt;height:152.25pt;rotation:315;z-index:-251655168;mso-position-horizontal:center;mso-position-horizontal-relative:margin;mso-position-vertical:center;mso-position-vertical-relative:margin" o:allowincell="f" fillcolor="silver" stroked="f">
           <v:fill opacity=".5"/>
           <v:textpath style="font-family:&quot;Calibri&quot;;font-size:1pt" string="PyNhatNghe"/>
+          <w10:wrap anchorx="margin" anchory="margin"/>
         </v:shape>
       </w:pict>
     </w:r>
@@ -3516,7 +5633,7 @@
 </file>
 
 <file path=word/header2.xml><?xml version="1.0" encoding="utf-8"?>
-<w:hdr xmlns:wpc="http://schemas.microsoft.com/office/word/2010/wordprocessingCanvas" xmlns:cx="http://schemas.microsoft.com/office/drawing/2014/chartex" xmlns:cx1="http://schemas.microsoft.com/office/drawing/2015/9/8/chartex" xmlns:cx2="http://schemas.microsoft.com/office/drawing/2015/10/21/chartex" xmlns:cx3="http://schemas.microsoft.com/office/drawing/2016/5/9/chartex" xmlns:cx4="http://schemas.microsoft.com/office/drawing/2016/5/10/chartex" xmlns:cx5="http://schemas.microsoft.com/office/drawing/2016/5/11/chartex" xmlns:cx6="http://schemas.microsoft.com/office/drawing/2016/5/12/chartex" xmlns:cx7="http://schemas.microsoft.com/office/drawing/2016/5/13/chartex" xmlns:cx8="http://schemas.microsoft.com/office/drawing/2016/5/14/chartex" xmlns:mc="http://schemas.openxmlformats.org/markup-compatibility/2006" xmlns:aink="http://schemas.microsoft.com/office/drawing/2016/ink" xmlns:am3d="http://schemas.microsoft.com/office/drawing/2017/model3d" xmlns:o="urn:schemas-microsoft-com:office:office" xmlns:r="http://schemas.openxmlformats.org/officeDocument/2006/relationships" xmlns:m="http://schemas.openxmlformats.org/officeDocument/2006/math" xmlns:v="urn:schemas-microsoft-com:vml" xmlns:wp14="http://schemas.microsoft.com/office/word/2010/wordprocessingDrawing" xmlns:wp="http://schemas.openxmlformats.org/drawingml/2006/wordprocessingDrawing" xmlns:w10="urn:schemas-microsoft-com:office:word" xmlns:w="http://schemas.openxmlformats.org/wordprocessingml/2006/main" xmlns:w14="http://schemas.microsoft.com/office/word/2010/wordml" xmlns:w15="http://schemas.microsoft.com/office/word/2012/wordml" xmlns:w16cex="http://schemas.microsoft.com/office/word/2018/wordml/cex" xmlns:w16cid="http://schemas.microsoft.com/office/word/2016/wordml/cid" xmlns:w16="http://schemas.microsoft.com/office/word/2018/wordml" xmlns:w16sdtdh="http://schemas.microsoft.com/office/word/2020/wordml/sdtdatahash" xmlns:w16se="http://schemas.microsoft.com/office/word/2015/wordml/symex" xmlns:wpg="http://schemas.microsoft.com/office/word/2010/wordprocessingGroup" xmlns:wpi="http://schemas.microsoft.com/office/word/2010/wordprocessingInk" xmlns:wne="http://schemas.microsoft.com/office/word/2006/wordml" xmlns:wps="http://schemas.microsoft.com/office/word/2010/wordprocessingShape" mc:Ignorable="w14 w15 w16se w16cid w16 w16cex w16sdtdh wp14">
+<w:hdr xmlns:wpc="http://schemas.microsoft.com/office/word/2010/wordprocessingCanvas" xmlns:cx="http://schemas.microsoft.com/office/drawing/2014/chartex" xmlns:cx1="http://schemas.microsoft.com/office/drawing/2015/9/8/chartex" xmlns:cx2="http://schemas.microsoft.com/office/drawing/2015/10/21/chartex" xmlns:cx3="http://schemas.microsoft.com/office/drawing/2016/5/9/chartex" xmlns:cx4="http://schemas.microsoft.com/office/drawing/2016/5/10/chartex" xmlns:cx5="http://schemas.microsoft.com/office/drawing/2016/5/11/chartex" xmlns:cx6="http://schemas.microsoft.com/office/drawing/2016/5/12/chartex" xmlns:cx7="http://schemas.microsoft.com/office/drawing/2016/5/13/chartex" xmlns:cx8="http://schemas.microsoft.com/office/drawing/2016/5/14/chartex" xmlns:mc="http://schemas.openxmlformats.org/markup-compatibility/2006" xmlns:aink="http://schemas.microsoft.com/office/drawing/2016/ink" xmlns:am3d="http://schemas.microsoft.com/office/drawing/2017/model3d" xmlns:o="urn:schemas-microsoft-com:office:office" xmlns:oel="http://schemas.microsoft.com/office/2019/extlst" xmlns:r="http://schemas.openxmlformats.org/officeDocument/2006/relationships" xmlns:m="http://schemas.openxmlformats.org/officeDocument/2006/math" xmlns:v="urn:schemas-microsoft-com:vml" xmlns:wp14="http://schemas.microsoft.com/office/word/2010/wordprocessingDrawing" xmlns:wp="http://schemas.openxmlformats.org/drawingml/2006/wordprocessingDrawing" xmlns:w10="urn:schemas-microsoft-com:office:word" xmlns:w="http://schemas.openxmlformats.org/wordprocessingml/2006/main" xmlns:w14="http://schemas.microsoft.com/office/word/2010/wordml" xmlns:w15="http://schemas.microsoft.com/office/word/2012/wordml" xmlns:w16cex="http://schemas.microsoft.com/office/word/2018/wordml/cex" xmlns:w16cid="http://schemas.microsoft.com/office/word/2016/wordml/cid" xmlns:w16="http://schemas.microsoft.com/office/word/2018/wordml" xmlns:w16sdtdh="http://schemas.microsoft.com/office/word/2020/wordml/sdtdatahash" xmlns:w16se="http://schemas.microsoft.com/office/word/2015/wordml/symex" xmlns:wpg="http://schemas.microsoft.com/office/word/2010/wordprocessingGroup" xmlns:wpi="http://schemas.microsoft.com/office/word/2010/wordprocessingInk" xmlns:wne="http://schemas.microsoft.com/office/word/2006/wordml" xmlns:wps="http://schemas.microsoft.com/office/word/2010/wordprocessingShape" mc:Ignorable="w14 w15 w16se w16cid w16 w16cex w16sdtdh wp14">
   <w:p>
     <w:pPr>
       <w:pStyle w:val="Header"/>
@@ -3553,6 +5670,7 @@
         <v:shape id="PowerPlusWaterMarkObject61214830" o:spid="_x0000_s1027" type="#_x0000_t136" style="position:absolute;margin-left:0;margin-top:0;width:507.6pt;height:152.25pt;rotation:315;z-index:-251653120;mso-position-horizontal:center;mso-position-horizontal-relative:margin;mso-position-vertical:center;mso-position-vertical-relative:margin" o:allowincell="f" fillcolor="silver" stroked="f">
           <v:fill opacity=".5"/>
           <v:textpath style="font-family:&quot;Calibri&quot;;font-size:1pt" string="PyNhatNghe"/>
+          <w10:wrap anchorx="margin" anchory="margin"/>
         </v:shape>
       </w:pict>
     </w:r>
@@ -3561,7 +5679,7 @@
 </file>
 
 <file path=word/header3.xml><?xml version="1.0" encoding="utf-8"?>
-<w:hdr xmlns:wpc="http://schemas.microsoft.com/office/word/2010/wordprocessingCanvas" xmlns:cx="http://schemas.microsoft.com/office/drawing/2014/chartex" xmlns:cx1="http://schemas.microsoft.com/office/drawing/2015/9/8/chartex" xmlns:cx2="http://schemas.microsoft.com/office/drawing/2015/10/21/chartex" xmlns:cx3="http://schemas.microsoft.com/office/drawing/2016/5/9/chartex" xmlns:cx4="http://schemas.microsoft.com/office/drawing/2016/5/10/chartex" xmlns:cx5="http://schemas.microsoft.com/office/drawing/2016/5/11/chartex" xmlns:cx6="http://schemas.microsoft.com/office/drawing/2016/5/12/chartex" xmlns:cx7="http://schemas.microsoft.com/office/drawing/2016/5/13/chartex" xmlns:cx8="http://schemas.microsoft.com/office/drawing/2016/5/14/chartex" xmlns:mc="http://schemas.openxmlformats.org/markup-compatibility/2006" xmlns:aink="http://schemas.microsoft.com/office/drawing/2016/ink" xmlns:am3d="http://schemas.microsoft.com/office/drawing/2017/model3d" xmlns:o="urn:schemas-microsoft-com:office:office" xmlns:r="http://schemas.openxmlformats.org/officeDocument/2006/relationships" xmlns:m="http://schemas.openxmlformats.org/officeDocument/2006/math" xmlns:v="urn:schemas-microsoft-com:vml" xmlns:wp14="http://schemas.microsoft.com/office/word/2010/wordprocessingDrawing" xmlns:wp="http://schemas.openxmlformats.org/drawingml/2006/wordprocessingDrawing" xmlns:w10="urn:schemas-microsoft-com:office:word" xmlns:w="http://schemas.openxmlformats.org/wordprocessingml/2006/main" xmlns:w14="http://schemas.microsoft.com/office/word/2010/wordml" xmlns:w15="http://schemas.microsoft.com/office/word/2012/wordml" xmlns:w16cex="http://schemas.microsoft.com/office/word/2018/wordml/cex" xmlns:w16cid="http://schemas.microsoft.com/office/word/2016/wordml/cid" xmlns:w16="http://schemas.microsoft.com/office/word/2018/wordml" xmlns:w16sdtdh="http://schemas.microsoft.com/office/word/2020/wordml/sdtdatahash" xmlns:w16se="http://schemas.microsoft.com/office/word/2015/wordml/symex" xmlns:wpg="http://schemas.microsoft.com/office/word/2010/wordprocessingGroup" xmlns:wpi="http://schemas.microsoft.com/office/word/2010/wordprocessingInk" xmlns:wne="http://schemas.microsoft.com/office/word/2006/wordml" xmlns:wps="http://schemas.microsoft.com/office/word/2010/wordprocessingShape" mc:Ignorable="w14 w15 w16se w16cid w16 w16cex w16sdtdh wp14">
+<w:hdr xmlns:wpc="http://schemas.microsoft.com/office/word/2010/wordprocessingCanvas" xmlns:cx="http://schemas.microsoft.com/office/drawing/2014/chartex" xmlns:cx1="http://schemas.microsoft.com/office/drawing/2015/9/8/chartex" xmlns:cx2="http://schemas.microsoft.com/office/drawing/2015/10/21/chartex" xmlns:cx3="http://schemas.microsoft.com/office/drawing/2016/5/9/chartex" xmlns:cx4="http://schemas.microsoft.com/office/drawing/2016/5/10/chartex" xmlns:cx5="http://schemas.microsoft.com/office/drawing/2016/5/11/chartex" xmlns:cx6="http://schemas.microsoft.com/office/drawing/2016/5/12/chartex" xmlns:cx7="http://schemas.microsoft.com/office/drawing/2016/5/13/chartex" xmlns:cx8="http://schemas.microsoft.com/office/drawing/2016/5/14/chartex" xmlns:mc="http://schemas.openxmlformats.org/markup-compatibility/2006" xmlns:aink="http://schemas.microsoft.com/office/drawing/2016/ink" xmlns:am3d="http://schemas.microsoft.com/office/drawing/2017/model3d" xmlns:o="urn:schemas-microsoft-com:office:office" xmlns:oel="http://schemas.microsoft.com/office/2019/extlst" xmlns:r="http://schemas.openxmlformats.org/officeDocument/2006/relationships" xmlns:m="http://schemas.openxmlformats.org/officeDocument/2006/math" xmlns:v="urn:schemas-microsoft-com:vml" xmlns:wp14="http://schemas.microsoft.com/office/word/2010/wordprocessingDrawing" xmlns:wp="http://schemas.openxmlformats.org/drawingml/2006/wordprocessingDrawing" xmlns:w10="urn:schemas-microsoft-com:office:word" xmlns:w="http://schemas.openxmlformats.org/wordprocessingml/2006/main" xmlns:w14="http://schemas.microsoft.com/office/word/2010/wordml" xmlns:w15="http://schemas.microsoft.com/office/word/2012/wordml" xmlns:w16cex="http://schemas.microsoft.com/office/word/2018/wordml/cex" xmlns:w16cid="http://schemas.microsoft.com/office/word/2016/wordml/cid" xmlns:w16="http://schemas.microsoft.com/office/word/2018/wordml" xmlns:w16sdtdh="http://schemas.microsoft.com/office/word/2020/wordml/sdtdatahash" xmlns:w16se="http://schemas.microsoft.com/office/word/2015/wordml/symex" xmlns:wpg="http://schemas.microsoft.com/office/word/2010/wordprocessingGroup" xmlns:wpi="http://schemas.microsoft.com/office/word/2010/wordprocessingInk" xmlns:wne="http://schemas.microsoft.com/office/word/2006/wordml" xmlns:wps="http://schemas.microsoft.com/office/word/2010/wordprocessingShape" mc:Ignorable="w14 w15 w16se w16cid w16 w16cex w16sdtdh wp14">
   <w:p>
     <w:pPr>
       <w:pStyle w:val="Header"/>
@@ -3598,6 +5716,7 @@
         <v:shape id="PowerPlusWaterMarkObject61214828" o:spid="_x0000_s1025" type="#_x0000_t136" style="position:absolute;margin-left:0;margin-top:0;width:507.6pt;height:152.25pt;rotation:315;z-index:-251657216;mso-position-horizontal:center;mso-position-horizontal-relative:margin;mso-position-vertical:center;mso-position-vertical-relative:margin" o:allowincell="f" fillcolor="silver" stroked="f">
           <v:fill opacity=".5"/>
           <v:textpath style="font-family:&quot;Calibri&quot;;font-size:1pt" string="PyNhatNghe"/>
+          <w10:wrap anchorx="margin" anchory="margin"/>
         </v:shape>
       </w:pict>
     </w:r>
@@ -3606,7 +5725,7 @@
 </file>
 
 <file path=word/numbering.xml><?xml version="1.0" encoding="utf-8"?>
-<w:numbering xmlns:wpc="http://schemas.microsoft.com/office/word/2010/wordprocessingCanvas" xmlns:cx="http://schemas.microsoft.com/office/drawing/2014/chartex" xmlns:cx1="http://schemas.microsoft.com/office/drawing/2015/9/8/chartex" xmlns:cx2="http://schemas.microsoft.com/office/drawing/2015/10/21/chartex" xmlns:cx3="http://schemas.microsoft.com/office/drawing/2016/5/9/chartex" xmlns:cx4="http://schemas.microsoft.com/office/drawing/2016/5/10/chartex" xmlns:cx5="http://schemas.microsoft.com/office/drawing/2016/5/11/chartex" xmlns:cx6="http://schemas.microsoft.com/office/drawing/2016/5/12/chartex" xmlns:cx7="http://schemas.microsoft.com/office/drawing/2016/5/13/chartex" xmlns:cx8="http://schemas.microsoft.com/office/drawing/2016/5/14/chartex" xmlns:mc="http://schemas.openxmlformats.org/markup-compatibility/2006" xmlns:aink="http://schemas.microsoft.com/office/drawing/2016/ink" xmlns:am3d="http://schemas.microsoft.com/office/drawing/2017/model3d" xmlns:o="urn:schemas-microsoft-com:office:office" xmlns:r="http://schemas.openxmlformats.org/officeDocument/2006/relationships" xmlns:m="http://schemas.openxmlformats.org/officeDocument/2006/math" xmlns:v="urn:schemas-microsoft-com:vml" xmlns:wp14="http://schemas.microsoft.com/office/word/2010/wordprocessingDrawing" xmlns:wp="http://schemas.openxmlformats.org/drawingml/2006/wordprocessingDrawing" xmlns:w10="urn:schemas-microsoft-com:office:word" xmlns:w="http://schemas.openxmlformats.org/wordprocessingml/2006/main" xmlns:w14="http://schemas.microsoft.com/office/word/2010/wordml" xmlns:w15="http://schemas.microsoft.com/office/word/2012/wordml" xmlns:w16cex="http://schemas.microsoft.com/office/word/2018/wordml/cex" xmlns:w16cid="http://schemas.microsoft.com/office/word/2016/wordml/cid" xmlns:w16="http://schemas.microsoft.com/office/word/2018/wordml" xmlns:w16sdtdh="http://schemas.microsoft.com/office/word/2020/wordml/sdtdatahash" xmlns:w16se="http://schemas.microsoft.com/office/word/2015/wordml/symex" xmlns:wpg="http://schemas.microsoft.com/office/word/2010/wordprocessingGroup" xmlns:wpi="http://schemas.microsoft.com/office/word/2010/wordprocessingInk" xmlns:wne="http://schemas.microsoft.com/office/word/2006/wordml" xmlns:wps="http://schemas.microsoft.com/office/word/2010/wordprocessingShape" mc:Ignorable="w14 w15 w16se w16cid w16 w16cex w16sdtdh wp14">
+<w:numbering xmlns:wpc="http://schemas.microsoft.com/office/word/2010/wordprocessingCanvas" xmlns:cx="http://schemas.microsoft.com/office/drawing/2014/chartex" xmlns:cx1="http://schemas.microsoft.com/office/drawing/2015/9/8/chartex" xmlns:cx2="http://schemas.microsoft.com/office/drawing/2015/10/21/chartex" xmlns:cx3="http://schemas.microsoft.com/office/drawing/2016/5/9/chartex" xmlns:cx4="http://schemas.microsoft.com/office/drawing/2016/5/10/chartex" xmlns:cx5="http://schemas.microsoft.com/office/drawing/2016/5/11/chartex" xmlns:cx6="http://schemas.microsoft.com/office/drawing/2016/5/12/chartex" xmlns:cx7="http://schemas.microsoft.com/office/drawing/2016/5/13/chartex" xmlns:cx8="http://schemas.microsoft.com/office/drawing/2016/5/14/chartex" xmlns:mc="http://schemas.openxmlformats.org/markup-compatibility/2006" xmlns:aink="http://schemas.microsoft.com/office/drawing/2016/ink" xmlns:am3d="http://schemas.microsoft.com/office/drawing/2017/model3d" xmlns:o="urn:schemas-microsoft-com:office:office" xmlns:oel="http://schemas.microsoft.com/office/2019/extlst" xmlns:r="http://schemas.openxmlformats.org/officeDocument/2006/relationships" xmlns:m="http://schemas.openxmlformats.org/officeDocument/2006/math" xmlns:v="urn:schemas-microsoft-com:vml" xmlns:wp14="http://schemas.microsoft.com/office/word/2010/wordprocessingDrawing" xmlns:wp="http://schemas.openxmlformats.org/drawingml/2006/wordprocessingDrawing" xmlns:w10="urn:schemas-microsoft-com:office:word" xmlns:w="http://schemas.openxmlformats.org/wordprocessingml/2006/main" xmlns:w14="http://schemas.microsoft.com/office/word/2010/wordml" xmlns:w15="http://schemas.microsoft.com/office/word/2012/wordml" xmlns:w16cex="http://schemas.microsoft.com/office/word/2018/wordml/cex" xmlns:w16cid="http://schemas.microsoft.com/office/word/2016/wordml/cid" xmlns:w16="http://schemas.microsoft.com/office/word/2018/wordml" xmlns:w16sdtdh="http://schemas.microsoft.com/office/word/2020/wordml/sdtdatahash" xmlns:w16se="http://schemas.microsoft.com/office/word/2015/wordml/symex" xmlns:wpg="http://schemas.microsoft.com/office/word/2010/wordprocessingGroup" xmlns:wpi="http://schemas.microsoft.com/office/word/2010/wordprocessingInk" xmlns:wne="http://schemas.microsoft.com/office/word/2006/wordml" xmlns:wps="http://schemas.microsoft.com/office/word/2010/wordprocessingShape" mc:Ignorable="w14 w15 w16se w16cid w16 w16cex w16sdtdh wp14">
   <w:abstractNum w:abstractNumId="0" w15:restartNumberingAfterBreak="0">
     <w:nsid w:val="78C866F3"/>
     <w:multiLevelType w:val="multilevel"/>
@@ -3702,13 +5821,13 @@
       </w:pPr>
     </w:lvl>
   </w:abstractNum>
-  <w:num w:numId="1">
+  <w:num w:numId="1" w16cid:durableId="227809739">
     <w:abstractNumId w:val="0"/>
   </w:num>
-  <w:num w:numId="2">
+  <w:num w:numId="2" w16cid:durableId="1988783016">
     <w:abstractNumId w:val="0"/>
   </w:num>
-  <w:num w:numId="3">
+  <w:num w:numId="3" w16cid:durableId="1021206030">
     <w:abstractNumId w:val="0"/>
   </w:num>
 </w:numbering>
@@ -4696,6 +6815,41 @@
     <w:uiPriority w:val="99"/>
     <w:rsid w:val="00737514"/>
   </w:style>
+  <w:style w:type="character" w:customStyle="1" w:styleId="kwd">
+    <w:name w:val="kwd"/>
+    <w:basedOn w:val="DefaultParagraphFont"/>
+    <w:rsid w:val="003045C7"/>
+  </w:style>
+  <w:style w:type="character" w:customStyle="1" w:styleId="pln">
+    <w:name w:val="pln"/>
+    <w:basedOn w:val="DefaultParagraphFont"/>
+    <w:rsid w:val="003045C7"/>
+  </w:style>
+  <w:style w:type="character" w:customStyle="1" w:styleId="pun">
+    <w:name w:val="pun"/>
+    <w:basedOn w:val="DefaultParagraphFont"/>
+    <w:rsid w:val="003045C7"/>
+  </w:style>
+  <w:style w:type="character" w:customStyle="1" w:styleId="hljs-number">
+    <w:name w:val="hljs-number"/>
+    <w:basedOn w:val="DefaultParagraphFont"/>
+    <w:rsid w:val="00AB0FD9"/>
+  </w:style>
+  <w:style w:type="character" w:customStyle="1" w:styleId="hljs-comment">
+    <w:name w:val="hljs-comment"/>
+    <w:basedOn w:val="DefaultParagraphFont"/>
+    <w:rsid w:val="004A0B2D"/>
+  </w:style>
+  <w:style w:type="character" w:customStyle="1" w:styleId="hljs-keyword">
+    <w:name w:val="hljs-keyword"/>
+    <w:basedOn w:val="DefaultParagraphFont"/>
+    <w:rsid w:val="004A0B2D"/>
+  </w:style>
+  <w:style w:type="character" w:customStyle="1" w:styleId="hljs-string">
+    <w:name w:val="hljs-string"/>
+    <w:basedOn w:val="DefaultParagraphFont"/>
+    <w:rsid w:val="00080C6E"/>
+  </w:style>
 </w:styles>
 </file>
 

</xml_diff>